<commit_message>
pushed for editing. Im hands off now.
</commit_message>
<xml_diff>
--- a/IT Technologies file/A2 IT technology Machine Learning_REVIEWED_TP_Edits_HH.docx
+++ b/IT Technologies file/A2 IT technology Machine Learning_REVIEWED_TP_Edits_HH.docx
@@ -5,7 +5,7 @@
     <w:sdt>
       <w:sdtPr>
         <w:rPr>
-          <w:lang w:eastAsia="en-US"/>
+          <w:lang w:val="en-US" w:eastAsia="en-US"/>
         </w:rPr>
         <w:id w:val="-654833485"/>
         <w:docPartObj>
@@ -247,7 +247,27 @@
                         <w:szCs w:val="28"/>
                         <w:lang w:val="en-AU"/>
                       </w:rPr>
-                      <w:t>Ahmet Akgun &amp; Tim Prast</w:t>
+                      <w:t xml:space="preserve">Ahmet </w:t>
+                    </w:r>
+                    <w:proofErr w:type="spellStart"/>
+                    <w:r>
+                      <w:rPr>
+                        <w:color w:val="4472C4" w:themeColor="accent1"/>
+                        <w:sz w:val="28"/>
+                        <w:szCs w:val="28"/>
+                        <w:lang w:val="en-AU"/>
+                      </w:rPr>
+                      <w:t>Akgun</w:t>
+                    </w:r>
+                    <w:proofErr w:type="spellEnd"/>
+                    <w:r>
+                      <w:rPr>
+                        <w:color w:val="4472C4" w:themeColor="accent1"/>
+                        <w:sz w:val="28"/>
+                        <w:szCs w:val="28"/>
+                        <w:lang w:val="en-AU"/>
+                      </w:rPr>
+                      <w:t xml:space="preserve"> &amp; Tim Prast</w:t>
                     </w:r>
                   </w:p>
                 </w:sdtContent>
@@ -945,14 +965,90 @@
         </w:rPr>
         <w:t>”</w:t>
       </w:r>
-      <w:r>
-        <w:rPr>
-          <w:rStyle w:val="FootnoteReference"/>
-          <w:color w:val="000000"/>
-          <w:shd w:val="clear" w:color="auto" w:fill="FFFFFF"/>
-        </w:rPr>
-        <w:footnoteReference w:id="1"/>
-      </w:r>
+      <w:customXmlInsRangeStart w:id="4" w:author="Timothy Prast" w:date="2021-10-14T20:59:00Z"/>
+      <w:sdt>
+        <w:sdtPr>
+          <w:rPr>
+            <w:color w:val="000000"/>
+            <w:shd w:val="clear" w:color="auto" w:fill="FFFFFF"/>
+          </w:rPr>
+          <w:id w:val="1328473029"/>
+          <w:citation/>
+        </w:sdtPr>
+        <w:sdtContent>
+          <w:customXmlInsRangeEnd w:id="4"/>
+          <w:ins w:id="5" w:author="Timothy Prast" w:date="2021-10-14T20:59:00Z">
+            <w:r>
+              <w:rPr>
+                <w:color w:val="000000"/>
+                <w:shd w:val="clear" w:color="auto" w:fill="FFFFFF"/>
+              </w:rPr>
+              <w:fldChar w:fldCharType="begin"/>
+            </w:r>
+            <w:r>
+              <w:rPr>
+                <w:rStyle w:val="FootnoteReference"/>
+                <w:color w:val="000000"/>
+                <w:shd w:val="clear" w:color="auto" w:fill="FFFFFF"/>
+                <w:lang w:val="en-US"/>
+              </w:rPr>
+              <w:instrText xml:space="preserve"> CITATION JNi19 \l 1033 </w:instrText>
+            </w:r>
+          </w:ins>
+          <w:r>
+            <w:rPr>
+              <w:color w:val="000000"/>
+              <w:shd w:val="clear" w:color="auto" w:fill="FFFFFF"/>
+            </w:rPr>
+            <w:fldChar w:fldCharType="separate"/>
+          </w:r>
+          <w:ins w:id="6" w:author="Timothy Prast" w:date="2021-10-14T20:59:00Z">
+            <w:r>
+              <w:rPr>
+                <w:rStyle w:val="FootnoteReference"/>
+                <w:noProof/>
+                <w:color w:val="000000"/>
+                <w:shd w:val="clear" w:color="auto" w:fill="FFFFFF"/>
+                <w:lang w:val="en-US"/>
+              </w:rPr>
+              <w:t xml:space="preserve"> </w:t>
+            </w:r>
+            <w:r>
+              <w:rPr>
+                <w:noProof/>
+                <w:color w:val="000000"/>
+                <w:shd w:val="clear" w:color="auto" w:fill="FFFFFF"/>
+                <w:lang w:val="en-US"/>
+                <w:rPrChange w:id="7" w:author="Timothy Prast" w:date="2021-10-14T20:59:00Z">
+                  <w:rPr>
+                    <w:rFonts w:eastAsia="Times New Roman"/>
+                  </w:rPr>
+                </w:rPrChange>
+              </w:rPr>
+              <w:t>(J, et al., 2019)</w:t>
+            </w:r>
+            <w:r>
+              <w:rPr>
+                <w:color w:val="000000"/>
+                <w:shd w:val="clear" w:color="auto" w:fill="FFFFFF"/>
+              </w:rPr>
+              <w:fldChar w:fldCharType="end"/>
+            </w:r>
+          </w:ins>
+          <w:customXmlInsRangeStart w:id="8" w:author="Timothy Prast" w:date="2021-10-14T20:59:00Z"/>
+        </w:sdtContent>
+      </w:sdt>
+      <w:customXmlInsRangeEnd w:id="8"/>
+      <w:del w:id="9" w:author="Timothy Prast" w:date="2021-10-14T20:59:00Z">
+        <w:r>
+          <w:rPr>
+            <w:rStyle w:val="FootnoteReference"/>
+            <w:color w:val="000000"/>
+            <w:shd w:val="clear" w:color="auto" w:fill="FFFFFF"/>
+          </w:rPr>
+          <w:footnoteReference w:id="1"/>
+        </w:r>
+      </w:del>
       <w:r>
         <w:rPr>
           <w:color w:val="000000"/>
@@ -1106,7 +1202,15 @@
         </w:rPr>
       </w:pPr>
       <w:r>
-        <w:t>As defined by Prof Dalvinder Singh Grewal, PhD; “</w:t>
+        <w:t xml:space="preserve">As defined by Prof </w:t>
+      </w:r>
+      <w:proofErr w:type="spellStart"/>
+      <w:r>
+        <w:t>Dalvinder</w:t>
+      </w:r>
+      <w:proofErr w:type="spellEnd"/>
+      <w:r>
+        <w:t xml:space="preserve"> Singh Grewal, PhD; “</w:t>
       </w:r>
       <w:r>
         <w:t>a</w:t>
@@ -1120,16 +1224,79 @@
       <w:r>
         <w:t>ntelligence is the mechanical simulation system of collecting knowledge and information and processing intelligence of universe: (collating and interpreting) and disseminating it to the eligible in the form of actionable intelligence.”</w:t>
       </w:r>
-      <w:r>
-        <w:rPr>
-          <w:rStyle w:val="FootnoteReference"/>
-          <w:color w:val="000000"/>
-          <w:shd w:val="clear" w:color="auto" w:fill="FFFFFF"/>
-        </w:rPr>
-        <w:footnoteReference w:id="2"/>
-      </w:r>
-      <w:r>
-        <w:t xml:space="preserve">. It is the way by which a </w:t>
+      <w:customXmlInsRangeStart w:id="12" w:author="Timothy Prast" w:date="2021-10-14T20:58:00Z"/>
+      <w:sdt>
+        <w:sdtPr>
+          <w:id w:val="19827404"/>
+          <w:citation/>
+        </w:sdtPr>
+        <w:sdtContent>
+          <w:customXmlInsRangeEnd w:id="12"/>
+          <w:ins w:id="13" w:author="Timothy Prast" w:date="2021-10-14T20:58:00Z">
+            <w:r>
+              <w:fldChar w:fldCharType="begin"/>
+            </w:r>
+            <w:r>
+              <w:rPr>
+                <w:rStyle w:val="FootnoteReference"/>
+                <w:color w:val="000000"/>
+                <w:shd w:val="clear" w:color="auto" w:fill="FFFFFF"/>
+                <w:lang w:val="en-US"/>
+              </w:rPr>
+              <w:instrText xml:space="preserve"> CITATION IOS21 \l 1033 </w:instrText>
+            </w:r>
+          </w:ins>
+          <w:r>
+            <w:fldChar w:fldCharType="separate"/>
+          </w:r>
+          <w:ins w:id="14" w:author="Timothy Prast" w:date="2021-10-14T20:58:00Z">
+            <w:r>
+              <w:rPr>
+                <w:rStyle w:val="FootnoteReference"/>
+                <w:noProof/>
+                <w:color w:val="000000"/>
+                <w:shd w:val="clear" w:color="auto" w:fill="FFFFFF"/>
+                <w:lang w:val="en-US"/>
+              </w:rPr>
+              <w:t xml:space="preserve"> </w:t>
+            </w:r>
+            <w:r>
+              <w:rPr>
+                <w:noProof/>
+                <w:color w:val="000000"/>
+                <w:shd w:val="clear" w:color="auto" w:fill="FFFFFF"/>
+                <w:lang w:val="en-US"/>
+                <w:rPrChange w:id="15" w:author="Timothy Prast" w:date="2021-10-14T20:58:00Z">
+                  <w:rPr>
+                    <w:rFonts w:eastAsia="Times New Roman"/>
+                  </w:rPr>
+                </w:rPrChange>
+              </w:rPr>
+              <w:t>(IOSR-JCE, 2021)</w:t>
+            </w:r>
+            <w:r>
+              <w:fldChar w:fldCharType="end"/>
+            </w:r>
+          </w:ins>
+          <w:customXmlInsRangeStart w:id="16" w:author="Timothy Prast" w:date="2021-10-14T20:58:00Z"/>
+        </w:sdtContent>
+      </w:sdt>
+      <w:customXmlInsRangeEnd w:id="16"/>
+      <w:del w:id="17" w:author="Timothy Prast" w:date="2021-10-14T20:58:00Z">
+        <w:r>
+          <w:rPr>
+            <w:rStyle w:val="FootnoteReference"/>
+            <w:color w:val="000000"/>
+            <w:shd w:val="clear" w:color="auto" w:fill="FFFFFF"/>
+          </w:rPr>
+          <w:footnoteReference w:id="2"/>
+        </w:r>
+        <w:r>
+          <w:delText>.</w:delText>
+        </w:r>
+      </w:del>
+      <w:r>
+        <w:t xml:space="preserve"> It is the way by which a </w:t>
       </w:r>
       <w:r>
         <w:t>m</w:t>
@@ -1195,13 +1362,7 @@
         <w:rPr>
           <w:rFonts w:ascii="Calibri" w:hAnsi="Calibri" w:cs="Calibri"/>
         </w:rPr>
-        <w:t>Artificial intelligence</w:t>
-      </w:r>
-      <w:r>
-        <w:rPr>
-          <w:rFonts w:ascii="Calibri" w:hAnsi="Calibri" w:cs="Calibri"/>
-        </w:rPr>
-        <w:t xml:space="preserve"> </w:t>
+        <w:t xml:space="preserve">Artificial intelligence </w:t>
       </w:r>
       <w:r>
         <w:rPr>
@@ -1322,11 +1483,11 @@
       <w:pPr>
         <w:pStyle w:val="Heading2"/>
       </w:pPr>
-      <w:bookmarkStart w:id="4" w:name="_Toc84940816"/>
+      <w:bookmarkStart w:id="20" w:name="_Toc84940816"/>
       <w:r>
         <w:t>Machine Learning</w:t>
       </w:r>
-      <w:bookmarkEnd w:id="4"/>
+      <w:bookmarkEnd w:id="20"/>
     </w:p>
     <w:p>
       <w:pPr>
@@ -1375,13 +1536,82 @@
         </w:rPr>
         <w:t>,</w:t>
       </w:r>
-      <w:r>
-        <w:rPr>
-          <w:rStyle w:val="FootnoteReference"/>
-          <w:rFonts w:ascii="Calibri" w:hAnsi="Calibri" w:cs="Calibri"/>
-        </w:rPr>
-        <w:footnoteReference w:id="3"/>
-      </w:r>
+      <w:customXmlInsRangeStart w:id="21" w:author="Timothy Prast" w:date="2021-10-14T20:58:00Z"/>
+      <w:sdt>
+        <w:sdtPr>
+          <w:rPr>
+            <w:rFonts w:ascii="Calibri" w:hAnsi="Calibri" w:cs="Calibri"/>
+          </w:rPr>
+          <w:id w:val="-339627369"/>
+          <w:citation/>
+        </w:sdtPr>
+        <w:sdtContent>
+          <w:customXmlInsRangeEnd w:id="21"/>
+          <w:ins w:id="22" w:author="Timothy Prast" w:date="2021-10-14T20:58:00Z">
+            <w:r>
+              <w:rPr>
+                <w:rFonts w:ascii="Calibri" w:hAnsi="Calibri" w:cs="Calibri"/>
+              </w:rPr>
+              <w:fldChar w:fldCharType="begin"/>
+            </w:r>
+            <w:r>
+              <w:rPr>
+                <w:rStyle w:val="FootnoteReference"/>
+                <w:rFonts w:ascii="Calibri" w:hAnsi="Calibri" w:cs="Calibri"/>
+                <w:lang w:val="en-US"/>
+              </w:rPr>
+              <w:instrText xml:space="preserve"> CITATION IBM21 \l 1033 </w:instrText>
+            </w:r>
+          </w:ins>
+          <w:r>
+            <w:rPr>
+              <w:rFonts w:ascii="Calibri" w:hAnsi="Calibri" w:cs="Calibri"/>
+            </w:rPr>
+            <w:fldChar w:fldCharType="separate"/>
+          </w:r>
+          <w:ins w:id="23" w:author="Timothy Prast" w:date="2021-10-14T20:58:00Z">
+            <w:r>
+              <w:rPr>
+                <w:rStyle w:val="FootnoteReference"/>
+                <w:rFonts w:ascii="Calibri" w:hAnsi="Calibri" w:cs="Calibri"/>
+                <w:noProof/>
+                <w:lang w:val="en-US"/>
+              </w:rPr>
+              <w:t xml:space="preserve"> </w:t>
+            </w:r>
+            <w:r>
+              <w:rPr>
+                <w:rFonts w:ascii="Calibri" w:hAnsi="Calibri" w:cs="Calibri"/>
+                <w:noProof/>
+                <w:lang w:val="en-US"/>
+                <w:rPrChange w:id="24" w:author="Timothy Prast" w:date="2021-10-14T20:58:00Z">
+                  <w:rPr>
+                    <w:rFonts w:eastAsia="Times New Roman"/>
+                  </w:rPr>
+                </w:rPrChange>
+              </w:rPr>
+              <w:t>(IBM, 2021)</w:t>
+            </w:r>
+            <w:r>
+              <w:rPr>
+                <w:rFonts w:ascii="Calibri" w:hAnsi="Calibri" w:cs="Calibri"/>
+              </w:rPr>
+              <w:fldChar w:fldCharType="end"/>
+            </w:r>
+          </w:ins>
+          <w:customXmlInsRangeStart w:id="25" w:author="Timothy Prast" w:date="2021-10-14T20:58:00Z"/>
+        </w:sdtContent>
+      </w:sdt>
+      <w:customXmlInsRangeEnd w:id="25"/>
+      <w:del w:id="26" w:author="Timothy Prast" w:date="2021-10-14T20:58:00Z">
+        <w:r>
+          <w:rPr>
+            <w:rStyle w:val="FootnoteReference"/>
+            <w:rFonts w:ascii="Calibri" w:hAnsi="Calibri" w:cs="Calibri"/>
+          </w:rPr>
+          <w:footnoteReference w:id="3"/>
+        </w:r>
+      </w:del>
       <w:r>
         <w:rPr>
           <w:rFonts w:ascii="Calibri" w:hAnsi="Calibri" w:cs="Calibri"/>
@@ -1470,7 +1700,127 @@
         <w:rPr>
           <w:rFonts w:ascii="Calibri" w:hAnsi="Calibri" w:cs="Calibri"/>
         </w:rPr>
-        <w:t>defined</w:t>
+        <w:t xml:space="preserve">defined </w:t>
+      </w:r>
+      <w:r>
+        <w:rPr>
+          <w:rFonts w:ascii="Calibri" w:hAnsi="Calibri" w:cs="Calibri"/>
+        </w:rPr>
+        <w:t>logic</w:t>
+      </w:r>
+      <w:r>
+        <w:rPr>
+          <w:rFonts w:ascii="Calibri" w:hAnsi="Calibri" w:cs="Calibri"/>
+        </w:rPr>
+        <w:t>al sequence</w:t>
+      </w:r>
+      <w:r>
+        <w:rPr>
+          <w:rFonts w:ascii="Calibri" w:hAnsi="Calibri" w:cs="Calibri"/>
+        </w:rPr>
+        <w:t xml:space="preserve">. </w:t>
+      </w:r>
+      <w:r>
+        <w:rPr>
+          <w:rFonts w:ascii="Calibri" w:hAnsi="Calibri" w:cs="Calibri"/>
+        </w:rPr>
+        <w:t xml:space="preserve">In </w:t>
+      </w:r>
+      <w:r>
+        <w:rPr>
+          <w:rFonts w:ascii="Calibri" w:hAnsi="Calibri" w:cs="Calibri"/>
+        </w:rPr>
+        <w:t xml:space="preserve">unsupervised learning, the dataset is interpreted by the machine using a </w:t>
+      </w:r>
+      <w:r>
+        <w:rPr>
+          <w:rFonts w:ascii="Calibri" w:hAnsi="Calibri" w:cs="Calibri"/>
+        </w:rPr>
+        <w:t>sequence</w:t>
+      </w:r>
+      <w:r>
+        <w:rPr>
+          <w:rFonts w:ascii="Calibri" w:hAnsi="Calibri" w:cs="Calibri"/>
+        </w:rPr>
+        <w:t xml:space="preserve"> of its own creation. </w:t>
+      </w:r>
+      <w:r>
+        <w:rPr>
+          <w:rFonts w:ascii="Calibri" w:hAnsi="Calibri" w:cs="Calibri"/>
+        </w:rPr>
+        <w:t>It</w:t>
+      </w:r>
+      <w:r>
+        <w:rPr>
+          <w:rFonts w:ascii="Calibri" w:hAnsi="Calibri" w:cs="Calibri"/>
+        </w:rPr>
+        <w:t xml:space="preserve"> does not rely on human intervention to discover hidden patterns or data grouping</w:t>
+      </w:r>
+      <w:r>
+        <w:rPr>
+          <w:rFonts w:ascii="Calibri" w:hAnsi="Calibri" w:cs="Calibri"/>
+        </w:rPr>
+        <w:t>s</w:t>
+      </w:r>
+      <w:r>
+        <w:rPr>
+          <w:rFonts w:ascii="Calibri" w:hAnsi="Calibri" w:cs="Calibri"/>
+        </w:rPr>
+        <w:t xml:space="preserve">. Semi-supervised learning </w:t>
+      </w:r>
+      <w:r>
+        <w:rPr>
+          <w:rFonts w:ascii="Calibri" w:hAnsi="Calibri" w:cs="Calibri"/>
+        </w:rPr>
+        <w:t>uses</w:t>
+      </w:r>
+      <w:r>
+        <w:rPr>
+          <w:rFonts w:ascii="Calibri" w:hAnsi="Calibri" w:cs="Calibri"/>
+        </w:rPr>
+        <w:t xml:space="preserve"> a combination of </w:t>
+      </w:r>
+      <w:r>
+        <w:rPr>
+          <w:rFonts w:ascii="Calibri" w:hAnsi="Calibri" w:cs="Calibri"/>
+        </w:rPr>
+        <w:t>both</w:t>
+      </w:r>
+      <w:r>
+        <w:rPr>
+          <w:rFonts w:ascii="Calibri" w:hAnsi="Calibri" w:cs="Calibri"/>
+        </w:rPr>
+        <w:t xml:space="preserve">. It provides the </w:t>
+      </w:r>
+      <w:r>
+        <w:rPr>
+          <w:rFonts w:ascii="Calibri" w:hAnsi="Calibri" w:cs="Calibri"/>
+        </w:rPr>
+        <w:t>m</w:t>
+      </w:r>
+      <w:r>
+        <w:rPr>
+          <w:rFonts w:ascii="Calibri" w:hAnsi="Calibri" w:cs="Calibri"/>
+        </w:rPr>
+        <w:t xml:space="preserve">achine with a smaller dataset and a </w:t>
+      </w:r>
+      <w:r>
+        <w:rPr>
+          <w:rFonts w:ascii="Calibri" w:hAnsi="Calibri" w:cs="Calibri"/>
+        </w:rPr>
+        <w:t xml:space="preserve">defined </w:t>
+      </w:r>
+      <w:r>
+        <w:rPr>
+          <w:rFonts w:ascii="Calibri" w:hAnsi="Calibri" w:cs="Calibri"/>
+        </w:rPr>
+        <w:t>logic</w:t>
+      </w:r>
+      <w:r>
+        <w:rPr>
+          <w:rFonts w:ascii="Calibri" w:hAnsi="Calibri" w:cs="Calibri"/>
+        </w:rPr>
+        <w:t>al</w:t>
       </w:r>
       <w:r>
         <w:rPr>
@@ -1482,91 +1832,61 @@
         <w:rPr>
           <w:rFonts w:ascii="Calibri" w:hAnsi="Calibri" w:cs="Calibri"/>
         </w:rPr>
-        <w:t>logic</w:t>
-      </w:r>
-      <w:r>
-        <w:rPr>
-          <w:rFonts w:ascii="Calibri" w:hAnsi="Calibri" w:cs="Calibri"/>
-        </w:rPr>
-        <w:t>al sequence</w:t>
-      </w:r>
-      <w:r>
-        <w:rPr>
-          <w:rFonts w:ascii="Calibri" w:hAnsi="Calibri" w:cs="Calibri"/>
-        </w:rPr>
-        <w:t xml:space="preserve">. </w:t>
-      </w:r>
-      <w:r>
-        <w:rPr>
-          <w:rFonts w:ascii="Calibri" w:hAnsi="Calibri" w:cs="Calibri"/>
-        </w:rPr>
-        <w:t xml:space="preserve">In </w:t>
-      </w:r>
-      <w:r>
-        <w:rPr>
-          <w:rFonts w:ascii="Calibri" w:hAnsi="Calibri" w:cs="Calibri"/>
-        </w:rPr>
-        <w:t xml:space="preserve">unsupervised learning, the dataset is interpreted by the machine using a </w:t>
-      </w:r>
-      <w:r>
-        <w:rPr>
-          <w:rFonts w:ascii="Calibri" w:hAnsi="Calibri" w:cs="Calibri"/>
-        </w:rPr>
         <w:t>sequence</w:t>
       </w:r>
       <w:r>
         <w:rPr>
           <w:rFonts w:ascii="Calibri" w:hAnsi="Calibri" w:cs="Calibri"/>
         </w:rPr>
-        <w:t xml:space="preserve"> of its own creation. </w:t>
-      </w:r>
-      <w:r>
-        <w:rPr>
-          <w:rFonts w:ascii="Calibri" w:hAnsi="Calibri" w:cs="Calibri"/>
-        </w:rPr>
-        <w:t>It</w:t>
-      </w:r>
-      <w:r>
-        <w:rPr>
-          <w:rFonts w:ascii="Calibri" w:hAnsi="Calibri" w:cs="Calibri"/>
-        </w:rPr>
-        <w:t xml:space="preserve"> does not rely on human intervention to discover hidden patterns or data grouping</w:t>
-      </w:r>
-      <w:r>
-        <w:rPr>
-          <w:rFonts w:ascii="Calibri" w:hAnsi="Calibri" w:cs="Calibri"/>
-        </w:rPr>
-        <w:t>s</w:t>
-      </w:r>
-      <w:r>
-        <w:rPr>
-          <w:rFonts w:ascii="Calibri" w:hAnsi="Calibri" w:cs="Calibri"/>
-        </w:rPr>
-        <w:t xml:space="preserve">. Semi-supervised learning </w:t>
-      </w:r>
-      <w:r>
-        <w:rPr>
-          <w:rFonts w:ascii="Calibri" w:hAnsi="Calibri" w:cs="Calibri"/>
-        </w:rPr>
-        <w:t>uses</w:t>
-      </w:r>
-      <w:r>
-        <w:rPr>
-          <w:rFonts w:ascii="Calibri" w:hAnsi="Calibri" w:cs="Calibri"/>
-        </w:rPr>
-        <w:t xml:space="preserve"> a combination of </w:t>
-      </w:r>
-      <w:r>
-        <w:rPr>
-          <w:rFonts w:ascii="Calibri" w:hAnsi="Calibri" w:cs="Calibri"/>
-        </w:rPr>
-        <w:t>both</w:t>
-      </w:r>
-      <w:r>
-        <w:rPr>
-          <w:rFonts w:ascii="Calibri" w:hAnsi="Calibri" w:cs="Calibri"/>
-        </w:rPr>
-        <w:t xml:space="preserve">. It provides the </w:t>
+        <w:t xml:space="preserve">, which allows the machine to learn and adapt to create its own </w:t>
+      </w:r>
+      <w:r>
+        <w:rPr>
+          <w:rFonts w:ascii="Calibri" w:hAnsi="Calibri" w:cs="Calibri"/>
+        </w:rPr>
+        <w:t>rationale</w:t>
+      </w:r>
+      <w:r>
+        <w:rPr>
+          <w:rFonts w:ascii="Calibri" w:hAnsi="Calibri" w:cs="Calibri"/>
+        </w:rPr>
+        <w:t xml:space="preserve"> to apply to future datasets. This can be useful when a machine creator only has access to </w:t>
+      </w:r>
+      <w:r>
+        <w:rPr>
+          <w:rFonts w:ascii="Calibri" w:hAnsi="Calibri" w:cs="Calibri"/>
+        </w:rPr>
+        <w:t xml:space="preserve">limited </w:t>
+      </w:r>
+      <w:r>
+        <w:rPr>
+          <w:rFonts w:ascii="Calibri" w:hAnsi="Calibri" w:cs="Calibri"/>
+        </w:rPr>
+        <w:t>number</w:t>
+      </w:r>
+      <w:r>
+        <w:rPr>
+          <w:rFonts w:ascii="Calibri" w:hAnsi="Calibri" w:cs="Calibri"/>
+        </w:rPr>
+        <w:t xml:space="preserve"> of </w:t>
+      </w:r>
+      <w:r>
+        <w:rPr>
+          <w:rFonts w:ascii="Calibri" w:hAnsi="Calibri" w:cs="Calibri"/>
+        </w:rPr>
+        <w:t>datasets</w:t>
+      </w:r>
+      <w:r>
+        <w:rPr>
+          <w:rFonts w:ascii="Calibri" w:hAnsi="Calibri" w:cs="Calibri"/>
+        </w:rPr>
+        <w:t>;</w:t>
+      </w:r>
+      <w:r>
+        <w:rPr>
+          <w:rFonts w:ascii="Calibri" w:hAnsi="Calibri" w:cs="Calibri"/>
+        </w:rPr>
+        <w:t xml:space="preserve"> by exposing the </w:t>
       </w:r>
       <w:r>
         <w:rPr>
@@ -1578,108 +1898,6 @@
         <w:rPr>
           <w:rFonts w:ascii="Calibri" w:hAnsi="Calibri" w:cs="Calibri"/>
         </w:rPr>
-        <w:t xml:space="preserve">achine with a smaller dataset and a </w:t>
-      </w:r>
-      <w:r>
-        <w:rPr>
-          <w:rFonts w:ascii="Calibri" w:hAnsi="Calibri" w:cs="Calibri"/>
-        </w:rPr>
-        <w:t xml:space="preserve">defined </w:t>
-      </w:r>
-      <w:r>
-        <w:rPr>
-          <w:rFonts w:ascii="Calibri" w:hAnsi="Calibri" w:cs="Calibri"/>
-        </w:rPr>
-        <w:t>logic</w:t>
-      </w:r>
-      <w:r>
-        <w:rPr>
-          <w:rFonts w:ascii="Calibri" w:hAnsi="Calibri" w:cs="Calibri"/>
-        </w:rPr>
-        <w:t>al</w:t>
-      </w:r>
-      <w:r>
-        <w:rPr>
-          <w:rFonts w:ascii="Calibri" w:hAnsi="Calibri" w:cs="Calibri"/>
-        </w:rPr>
-        <w:t xml:space="preserve"> </w:t>
-      </w:r>
-      <w:r>
-        <w:rPr>
-          <w:rFonts w:ascii="Calibri" w:hAnsi="Calibri" w:cs="Calibri"/>
-        </w:rPr>
-        <w:t>sequence</w:t>
-      </w:r>
-      <w:r>
-        <w:rPr>
-          <w:rFonts w:ascii="Calibri" w:hAnsi="Calibri" w:cs="Calibri"/>
-        </w:rPr>
-        <w:t xml:space="preserve">, which allows the machine to learn and adapt to create its own </w:t>
-      </w:r>
-      <w:r>
-        <w:rPr>
-          <w:rFonts w:ascii="Calibri" w:hAnsi="Calibri" w:cs="Calibri"/>
-        </w:rPr>
-        <w:t>rationale</w:t>
-      </w:r>
-      <w:r>
-        <w:rPr>
-          <w:rFonts w:ascii="Calibri" w:hAnsi="Calibri" w:cs="Calibri"/>
-        </w:rPr>
-        <w:t xml:space="preserve"> to apply to future datasets. This can be useful when a machine creator only has access to </w:t>
-      </w:r>
-      <w:r>
-        <w:rPr>
-          <w:rFonts w:ascii="Calibri" w:hAnsi="Calibri" w:cs="Calibri"/>
-        </w:rPr>
-        <w:t xml:space="preserve">limited </w:t>
-      </w:r>
-      <w:r>
-        <w:rPr>
-          <w:rFonts w:ascii="Calibri" w:hAnsi="Calibri" w:cs="Calibri"/>
-        </w:rPr>
-        <w:t>number</w:t>
-      </w:r>
-      <w:r>
-        <w:rPr>
-          <w:rFonts w:ascii="Calibri" w:hAnsi="Calibri" w:cs="Calibri"/>
-        </w:rPr>
-        <w:t xml:space="preserve"> of</w:t>
-      </w:r>
-      <w:r>
-        <w:rPr>
-          <w:rFonts w:ascii="Calibri" w:hAnsi="Calibri" w:cs="Calibri"/>
-        </w:rPr>
-        <w:t xml:space="preserve"> </w:t>
-      </w:r>
-      <w:r>
-        <w:rPr>
-          <w:rFonts w:ascii="Calibri" w:hAnsi="Calibri" w:cs="Calibri"/>
-        </w:rPr>
-        <w:t>datasets</w:t>
-      </w:r>
-      <w:r>
-        <w:rPr>
-          <w:rFonts w:ascii="Calibri" w:hAnsi="Calibri" w:cs="Calibri"/>
-        </w:rPr>
-        <w:t>;</w:t>
-      </w:r>
-      <w:r>
-        <w:rPr>
-          <w:rFonts w:ascii="Calibri" w:hAnsi="Calibri" w:cs="Calibri"/>
-        </w:rPr>
-        <w:t xml:space="preserve"> by exposing the </w:t>
-      </w:r>
-      <w:r>
-        <w:rPr>
-          <w:rFonts w:ascii="Calibri" w:hAnsi="Calibri" w:cs="Calibri"/>
-        </w:rPr>
-        <w:t>m</w:t>
-      </w:r>
-      <w:r>
-        <w:rPr>
-          <w:rFonts w:ascii="Calibri" w:hAnsi="Calibri" w:cs="Calibri"/>
-        </w:rPr>
         <w:t xml:space="preserve">achine to many smaller sets </w:t>
       </w:r>
       <w:r>
@@ -1716,13 +1934,19 @@
         <w:rPr>
           <w:rFonts w:ascii="Calibri" w:hAnsi="Calibri" w:cs="Calibri"/>
         </w:rPr>
-        <w:t xml:space="preserve">Using this logic, a machine can in essence </w:t>
+        <w:t xml:space="preserve">Using this logic, a </w:t>
       </w:r>
       <w:r>
         <w:rPr>
           <w:rFonts w:ascii="Calibri" w:hAnsi="Calibri" w:cs="Calibri"/>
         </w:rPr>
         <w:lastRenderedPageBreak/>
+        <w:t xml:space="preserve">machine can in essence </w:t>
+      </w:r>
+      <w:r>
+        <w:rPr>
+          <w:rFonts w:ascii="Calibri" w:hAnsi="Calibri" w:cs="Calibri"/>
+        </w:rPr>
         <w:t>pre-empt</w:t>
       </w:r>
       <w:r>
@@ -2280,13 +2504,7 @@
         <w:rPr>
           <w:rFonts w:ascii="Calibri" w:hAnsi="Calibri" w:cs="Calibri"/>
         </w:rPr>
-        <w:t>will essentially</w:t>
-      </w:r>
-      <w:r>
-        <w:rPr>
-          <w:rFonts w:ascii="Calibri" w:hAnsi="Calibri" w:cs="Calibri"/>
-        </w:rPr>
-        <w:t xml:space="preserve"> </w:t>
+        <w:t xml:space="preserve">will essentially </w:t>
       </w:r>
       <w:r>
         <w:rPr>
@@ -2305,11 +2523,11 @@
       <w:pPr>
         <w:pStyle w:val="Heading2"/>
       </w:pPr>
-      <w:bookmarkStart w:id="5" w:name="_Toc84940817"/>
+      <w:bookmarkStart w:id="30" w:name="_Toc84940817"/>
       <w:r>
         <w:t>How does a Machine learn</w:t>
       </w:r>
-      <w:bookmarkEnd w:id="5"/>
+      <w:bookmarkEnd w:id="30"/>
       <w:r>
         <w:t>?</w:t>
       </w:r>
@@ -2602,7 +2820,43 @@
         <w:rPr>
           <w:rFonts w:ascii="Calibri" w:hAnsi="Calibri" w:cs="Calibri"/>
         </w:rPr>
-        <w:t>need</w:t>
+        <w:t xml:space="preserve">need </w:t>
+      </w:r>
+      <w:r>
+        <w:rPr>
+          <w:rFonts w:ascii="Calibri" w:hAnsi="Calibri" w:cs="Calibri"/>
+        </w:rPr>
+        <w:t xml:space="preserve">a machine to learn to recognise a street scene and to navigate using modern </w:t>
+      </w:r>
+      <w:r>
+        <w:rPr>
+          <w:rFonts w:ascii="Calibri" w:hAnsi="Calibri" w:cs="Calibri"/>
+        </w:rPr>
+        <w:t>roadways</w:t>
+      </w:r>
+      <w:r>
+        <w:rPr>
+          <w:rFonts w:ascii="Calibri" w:hAnsi="Calibri" w:cs="Calibri"/>
+        </w:rPr>
+        <w:t xml:space="preserve">, </w:t>
+      </w:r>
+      <w:r>
+        <w:rPr>
+          <w:rFonts w:ascii="Calibri" w:hAnsi="Calibri" w:cs="Calibri"/>
+        </w:rPr>
+        <w:t xml:space="preserve">then it must be fed the required information. </w:t>
+      </w:r>
+      <w:r>
+        <w:rPr>
+          <w:rFonts w:ascii="Calibri" w:hAnsi="Calibri" w:cs="Calibri"/>
+        </w:rPr>
+        <w:t>In this instance, the field of study of Computer Vision is applied. Computer vision can be broken down into three separate categories</w:t>
+      </w:r>
+      <w:r>
+        <w:rPr>
+          <w:rFonts w:ascii="Calibri" w:hAnsi="Calibri" w:cs="Calibri"/>
+        </w:rPr>
+        <w:t>:</w:t>
       </w:r>
       <w:r>
         <w:rPr>
@@ -2614,48 +2868,6 @@
         <w:rPr>
           <w:rFonts w:ascii="Calibri" w:hAnsi="Calibri" w:cs="Calibri"/>
         </w:rPr>
-        <w:t xml:space="preserve">a machine to learn to recognise a street scene and to navigate using modern </w:t>
-      </w:r>
-      <w:r>
-        <w:rPr>
-          <w:rFonts w:ascii="Calibri" w:hAnsi="Calibri" w:cs="Calibri"/>
-        </w:rPr>
-        <w:t>roadways</w:t>
-      </w:r>
-      <w:r>
-        <w:rPr>
-          <w:rFonts w:ascii="Calibri" w:hAnsi="Calibri" w:cs="Calibri"/>
-        </w:rPr>
-        <w:t xml:space="preserve">, </w:t>
-      </w:r>
-      <w:r>
-        <w:rPr>
-          <w:rFonts w:ascii="Calibri" w:hAnsi="Calibri" w:cs="Calibri"/>
-        </w:rPr>
-        <w:t xml:space="preserve">then it must be fed the required information. </w:t>
-      </w:r>
-      <w:r>
-        <w:rPr>
-          <w:rFonts w:ascii="Calibri" w:hAnsi="Calibri" w:cs="Calibri"/>
-        </w:rPr>
-        <w:t>In this instance, the field of study of Computer Vision is applied. Computer vision can be broken down into three separate categories</w:t>
-      </w:r>
-      <w:r>
-        <w:rPr>
-          <w:rFonts w:ascii="Calibri" w:hAnsi="Calibri" w:cs="Calibri"/>
-        </w:rPr>
-        <w:t>:</w:t>
-      </w:r>
-      <w:r>
-        <w:rPr>
-          <w:rFonts w:ascii="Calibri" w:hAnsi="Calibri" w:cs="Calibri"/>
-        </w:rPr>
-        <w:t xml:space="preserve"> </w:t>
-      </w:r>
-      <w:r>
-        <w:rPr>
-          <w:rFonts w:ascii="Calibri" w:hAnsi="Calibri" w:cs="Calibri"/>
-        </w:rPr>
         <w:t>se</w:t>
       </w:r>
       <w:r>
@@ -2728,13 +2940,7 @@
         <w:rPr>
           <w:rFonts w:ascii="Calibri" w:hAnsi="Calibri" w:cs="Calibri"/>
         </w:rPr>
-        <w:t>can be understood as</w:t>
-      </w:r>
-      <w:r>
-        <w:rPr>
-          <w:rFonts w:ascii="Calibri" w:hAnsi="Calibri" w:cs="Calibri"/>
-        </w:rPr>
-        <w:t xml:space="preserve"> </w:t>
+        <w:t xml:space="preserve">can be understood as </w:t>
       </w:r>
       <w:r>
         <w:rPr>
@@ -2773,16 +2979,126 @@
         <w:lastRenderedPageBreak/>
         <w:t>segmentation try to make predictions about the structures and objects in an image.”</w:t>
       </w:r>
-      <w:r>
-        <w:rPr>
-          <w:rStyle w:val="FootnoteReference"/>
+      <w:customXmlInsRangeStart w:id="31" w:author="Timothy Prast" w:date="2021-10-14T21:02:00Z"/>
+      <w:sdt>
+        <w:sdtPr>
+          <w:rPr>
+            <w:rFonts w:cstheme="minorHAnsi"/>
+            <w:color w:val="292929"/>
+            <w:spacing w:val="-1"/>
+            <w:shd w:val="clear" w:color="auto" w:fill="FFFFFF"/>
+          </w:rPr>
+          <w:id w:val="-1236548272"/>
+          <w:citation/>
+        </w:sdtPr>
+        <w:sdtContent>
+          <w:customXmlInsRangeEnd w:id="31"/>
+          <w:ins w:id="32" w:author="Timothy Prast" w:date="2021-10-14T21:02:00Z">
+            <w:r>
+              <w:rPr>
+                <w:rFonts w:cstheme="minorHAnsi"/>
+                <w:color w:val="292929"/>
+                <w:spacing w:val="-1"/>
+                <w:shd w:val="clear" w:color="auto" w:fill="FFFFFF"/>
+              </w:rPr>
+              <w:fldChar w:fldCharType="begin"/>
+            </w:r>
+            <w:r>
+              <w:rPr>
+                <w:rStyle w:val="FootnoteReference"/>
+                <w:rFonts w:cstheme="minorHAnsi"/>
+                <w:color w:val="292929"/>
+                <w:spacing w:val="-1"/>
+                <w:shd w:val="clear" w:color="auto" w:fill="FFFFFF"/>
+                <w:lang w:val="en-US"/>
+              </w:rPr>
+              <w:instrText xml:space="preserve"> CITATION Mar21 \l 1033 </w:instrText>
+            </w:r>
+          </w:ins>
+          <w:r>
+            <w:rPr>
+              <w:rFonts w:cstheme="minorHAnsi"/>
+              <w:color w:val="292929"/>
+              <w:spacing w:val="-1"/>
+              <w:shd w:val="clear" w:color="auto" w:fill="FFFFFF"/>
+            </w:rPr>
+            <w:fldChar w:fldCharType="separate"/>
+          </w:r>
+          <w:ins w:id="33" w:author="Timothy Prast" w:date="2021-10-14T21:02:00Z">
+            <w:r>
+              <w:rPr>
+                <w:rStyle w:val="FootnoteReference"/>
+                <w:rFonts w:cstheme="minorHAnsi"/>
+                <w:noProof/>
+                <w:color w:val="292929"/>
+                <w:spacing w:val="-1"/>
+                <w:shd w:val="clear" w:color="auto" w:fill="FFFFFF"/>
+                <w:lang w:val="en-US"/>
+              </w:rPr>
+              <w:t xml:space="preserve"> </w:t>
+            </w:r>
+            <w:r>
+              <w:rPr>
+                <w:rFonts w:cstheme="minorHAnsi"/>
+                <w:noProof/>
+                <w:color w:val="292929"/>
+                <w:spacing w:val="-1"/>
+                <w:shd w:val="clear" w:color="auto" w:fill="FFFFFF"/>
+                <w:lang w:val="en-US"/>
+                <w:rPrChange w:id="34" w:author="Timothy Prast" w:date="2021-10-14T21:02:00Z">
+                  <w:rPr>
+                    <w:rFonts w:eastAsia="Times New Roman"/>
+                  </w:rPr>
+                </w:rPrChange>
+              </w:rPr>
+              <w:t>(Marius, 2021)</w:t>
+            </w:r>
+            <w:r>
+              <w:rPr>
+                <w:rFonts w:cstheme="minorHAnsi"/>
+                <w:color w:val="292929"/>
+                <w:spacing w:val="-1"/>
+                <w:shd w:val="clear" w:color="auto" w:fill="FFFFFF"/>
+              </w:rPr>
+              <w:fldChar w:fldCharType="end"/>
+            </w:r>
+          </w:ins>
+          <w:customXmlInsRangeStart w:id="35" w:author="Timothy Prast" w:date="2021-10-14T21:02:00Z"/>
+        </w:sdtContent>
+      </w:sdt>
+      <w:customXmlInsRangeEnd w:id="35"/>
+      <w:del w:id="36" w:author="Timothy Prast" w:date="2021-10-14T21:02:00Z">
+        <w:r>
+          <w:rPr>
+            <w:rStyle w:val="FootnoteReference"/>
+            <w:rFonts w:cstheme="minorHAnsi"/>
+            <w:color w:val="292929"/>
+            <w:spacing w:val="-1"/>
+            <w:shd w:val="clear" w:color="auto" w:fill="FFFFFF"/>
+          </w:rPr>
+          <w:footnoteReference w:id="5"/>
+        </w:r>
+        <w:r>
+          <w:rPr>
+            <w:rFonts w:cstheme="minorHAnsi"/>
+            <w:color w:val="292929"/>
+            <w:spacing w:val="-1"/>
+            <w:shd w:val="clear" w:color="auto" w:fill="FFFFFF"/>
+          </w:rPr>
+          <w:delText xml:space="preserve"> </w:delText>
+        </w:r>
+      </w:del>
+      <w:proofErr w:type="spellStart"/>
+      <w:r>
+        <w:rPr>
           <w:rFonts w:cstheme="minorHAnsi"/>
           <w:color w:val="292929"/>
           <w:spacing w:val="-1"/>
           <w:shd w:val="clear" w:color="auto" w:fill="FFFFFF"/>
         </w:rPr>
-        <w:footnoteReference w:id="5"/>
-      </w:r>
+        <w:t>A</w:t>
+      </w:r>
+      <w:proofErr w:type="spellEnd"/>
       <w:r>
         <w:rPr>
           <w:rFonts w:cstheme="minorHAnsi"/>
@@ -2790,7 +3106,7 @@
           <w:spacing w:val="-1"/>
           <w:shd w:val="clear" w:color="auto" w:fill="FFFFFF"/>
         </w:rPr>
-        <w:t xml:space="preserve"> A example of which can be seen </w:t>
+        <w:t xml:space="preserve"> example of which can be seen </w:t>
       </w:r>
       <w:r>
         <w:rPr>
@@ -2897,8 +3213,66 @@
         <w:t xml:space="preserve"> </w:t>
       </w:r>
       <w:r>
-        <w:t>(Example cases of pixel wise segmentation performed by SegNet on real road scenarios, 2016)</w:t>
-      </w:r>
+        <w:t xml:space="preserve">(Example cases of pixel wise segmentation performed by </w:t>
+      </w:r>
+      <w:proofErr w:type="spellStart"/>
+      <w:r>
+        <w:t>SegNet</w:t>
+      </w:r>
+      <w:proofErr w:type="spellEnd"/>
+      <w:r>
+        <w:t xml:space="preserve"> on real road scenarios, 2016)</w:t>
+      </w:r>
+      <w:customXmlInsRangeStart w:id="39" w:author="Timothy Prast" w:date="2021-10-14T21:02:00Z"/>
+      <w:sdt>
+        <w:sdtPr>
+          <w:id w:val="-230704956"/>
+          <w:citation/>
+        </w:sdtPr>
+        <w:sdtContent>
+          <w:customXmlInsRangeEnd w:id="39"/>
+          <w:ins w:id="40" w:author="Timothy Prast" w:date="2021-10-14T21:02:00Z">
+            <w:r>
+              <w:fldChar w:fldCharType="begin"/>
+            </w:r>
+            <w:r>
+              <w:rPr>
+                <w:lang w:val="en-US"/>
+              </w:rPr>
+              <w:instrText xml:space="preserve"> CITATION RobND \l 1033 </w:instrText>
+            </w:r>
+          </w:ins>
+          <w:r>
+            <w:fldChar w:fldCharType="separate"/>
+          </w:r>
+          <w:ins w:id="41" w:author="Timothy Prast" w:date="2021-10-14T21:02:00Z">
+            <w:r>
+              <w:rPr>
+                <w:noProof/>
+                <w:lang w:val="en-US"/>
+              </w:rPr>
+              <w:t xml:space="preserve"> </w:t>
+            </w:r>
+            <w:r>
+              <w:rPr>
+                <w:noProof/>
+                <w:lang w:val="en-US"/>
+                <w:rPrChange w:id="42" w:author="Timothy Prast" w:date="2021-10-14T21:02:00Z">
+                  <w:rPr>
+                    <w:rFonts w:eastAsia="Times New Roman"/>
+                  </w:rPr>
+                </w:rPrChange>
+              </w:rPr>
+              <w:t>(Arroyo, 2016)</w:t>
+            </w:r>
+            <w:r>
+              <w:fldChar w:fldCharType="end"/>
+            </w:r>
+          </w:ins>
+          <w:customXmlInsRangeStart w:id="43" w:author="Timothy Prast" w:date="2021-10-14T21:02:00Z"/>
+        </w:sdtContent>
+      </w:sdt>
+      <w:customXmlInsRangeEnd w:id="43"/>
     </w:p>
     <w:p>
       <w:r>
@@ -2956,10 +3330,7 @@
         <w:t xml:space="preserve">classifies </w:t>
       </w:r>
       <w:r>
-        <w:t>the subject</w:t>
-      </w:r>
-      <w:r>
-        <w:t xml:space="preserve"> </w:t>
+        <w:t xml:space="preserve">the subject </w:t>
       </w:r>
       <w:r>
         <w:t xml:space="preserve">using the key component of an image. Tied directly to </w:t>
@@ -2994,12 +3365,66 @@
       <w:r>
         <w:t>etection technology works to identify the “instances of objects of a certain class within an image.”</w:t>
       </w:r>
-      <w:r>
-        <w:rPr>
-          <w:rStyle w:val="FootnoteReference"/>
-        </w:rPr>
-        <w:footnoteReference w:id="6"/>
-      </w:r>
+      <w:customXmlInsRangeStart w:id="44" w:author="Timothy Prast" w:date="2021-10-14T21:02:00Z"/>
+      <w:sdt>
+        <w:sdtPr>
+          <w:id w:val="-832451838"/>
+          <w:citation/>
+        </w:sdtPr>
+        <w:sdtContent>
+          <w:customXmlInsRangeEnd w:id="44"/>
+          <w:ins w:id="45" w:author="Timothy Prast" w:date="2021-10-14T21:02:00Z">
+            <w:r>
+              <w:fldChar w:fldCharType="begin"/>
+            </w:r>
+            <w:r>
+              <w:rPr>
+                <w:rStyle w:val="FootnoteReference"/>
+                <w:lang w:val="en-US"/>
+              </w:rPr>
+              <w:instrText xml:space="preserve"> CITATION Mar21 \l 1033 </w:instrText>
+            </w:r>
+          </w:ins>
+          <w:r>
+            <w:fldChar w:fldCharType="separate"/>
+          </w:r>
+          <w:ins w:id="46" w:author="Timothy Prast" w:date="2021-10-14T21:02:00Z">
+            <w:r>
+              <w:rPr>
+                <w:rStyle w:val="FootnoteReference"/>
+                <w:noProof/>
+                <w:lang w:val="en-US"/>
+              </w:rPr>
+              <w:t xml:space="preserve"> </w:t>
+            </w:r>
+            <w:r>
+              <w:rPr>
+                <w:noProof/>
+                <w:lang w:val="en-US"/>
+                <w:rPrChange w:id="47" w:author="Timothy Prast" w:date="2021-10-14T21:02:00Z">
+                  <w:rPr>
+                    <w:rFonts w:eastAsia="Times New Roman"/>
+                  </w:rPr>
+                </w:rPrChange>
+              </w:rPr>
+              <w:t>(Marius, 2021)</w:t>
+            </w:r>
+            <w:r>
+              <w:fldChar w:fldCharType="end"/>
+            </w:r>
+          </w:ins>
+          <w:customXmlInsRangeStart w:id="48" w:author="Timothy Prast" w:date="2021-10-14T21:02:00Z"/>
+        </w:sdtContent>
+      </w:sdt>
+      <w:customXmlInsRangeEnd w:id="48"/>
+      <w:del w:id="49" w:author="Timothy Prast" w:date="2021-10-14T21:02:00Z">
+        <w:r>
+          <w:rPr>
+            <w:rStyle w:val="FootnoteReference"/>
+          </w:rPr>
+          <w:footnoteReference w:id="6"/>
+        </w:r>
+      </w:del>
       <w:r>
         <w:t xml:space="preserve">. In this sense, </w:t>
       </w:r>
@@ -3186,12 +3611,66 @@
       <w:r>
         <w:t>) try to deduct some meaning from our language and perform calculations based on our language and its components. Algorithms based on NLP can be found in various applications and industries. Just to name a few applications which you might encounter every day such as translators, social media monitoring, chatbots, spam filters, grammar check in Microsoft word or messengers and virtual assistants.”</w:t>
       </w:r>
-      <w:r>
-        <w:rPr>
-          <w:rStyle w:val="FootnoteReference"/>
-        </w:rPr>
-        <w:footnoteReference w:id="7"/>
-      </w:r>
+      <w:customXmlInsRangeStart w:id="52" w:author="Timothy Prast" w:date="2021-10-14T21:03:00Z"/>
+      <w:sdt>
+        <w:sdtPr>
+          <w:id w:val="-1398971940"/>
+          <w:citation/>
+        </w:sdtPr>
+        <w:sdtContent>
+          <w:customXmlInsRangeEnd w:id="52"/>
+          <w:ins w:id="53" w:author="Timothy Prast" w:date="2021-10-14T21:03:00Z">
+            <w:r>
+              <w:fldChar w:fldCharType="begin"/>
+            </w:r>
+            <w:r>
+              <w:rPr>
+                <w:rStyle w:val="FootnoteReference"/>
+                <w:lang w:val="en-US"/>
+              </w:rPr>
+              <w:instrText xml:space="preserve"> CITATION Mar21 \l 1033 </w:instrText>
+            </w:r>
+          </w:ins>
+          <w:r>
+            <w:fldChar w:fldCharType="separate"/>
+          </w:r>
+          <w:ins w:id="54" w:author="Timothy Prast" w:date="2021-10-14T21:03:00Z">
+            <w:r>
+              <w:rPr>
+                <w:rStyle w:val="FootnoteReference"/>
+                <w:noProof/>
+                <w:lang w:val="en-US"/>
+              </w:rPr>
+              <w:t xml:space="preserve"> </w:t>
+            </w:r>
+            <w:r>
+              <w:rPr>
+                <w:noProof/>
+                <w:lang w:val="en-US"/>
+                <w:rPrChange w:id="55" w:author="Timothy Prast" w:date="2021-10-14T21:03:00Z">
+                  <w:rPr>
+                    <w:rFonts w:eastAsia="Times New Roman"/>
+                  </w:rPr>
+                </w:rPrChange>
+              </w:rPr>
+              <w:t>(Marius, 2021)</w:t>
+            </w:r>
+            <w:r>
+              <w:fldChar w:fldCharType="end"/>
+            </w:r>
+          </w:ins>
+          <w:customXmlInsRangeStart w:id="56" w:author="Timothy Prast" w:date="2021-10-14T21:03:00Z"/>
+        </w:sdtContent>
+      </w:sdt>
+      <w:customXmlInsRangeEnd w:id="56"/>
+      <w:del w:id="57" w:author="Timothy Prast" w:date="2021-10-14T21:03:00Z">
+        <w:r>
+          <w:rPr>
+            <w:rStyle w:val="FootnoteReference"/>
+          </w:rPr>
+          <w:footnoteReference w:id="7"/>
+        </w:r>
+      </w:del>
     </w:p>
     <w:p>
       <w:pPr>
@@ -3280,31 +3759,7 @@
         <w:rPr>
           <w:rFonts w:ascii="Calibri" w:hAnsi="Calibri" w:cs="Calibri"/>
         </w:rPr>
-        <w:t xml:space="preserve"> </w:t>
-      </w:r>
-      <w:r>
-        <w:rPr>
-          <w:rFonts w:ascii="Calibri" w:hAnsi="Calibri" w:cs="Calibri"/>
-        </w:rPr>
-        <w:t>image and audio processing</w:t>
-      </w:r>
-      <w:r>
-        <w:rPr>
-          <w:rFonts w:ascii="Calibri" w:hAnsi="Calibri" w:cs="Calibri"/>
-        </w:rPr>
-        <w:t xml:space="preserve">, </w:t>
-      </w:r>
-      <w:r>
-        <w:rPr>
-          <w:rFonts w:ascii="Calibri" w:hAnsi="Calibri" w:cs="Calibri"/>
-        </w:rPr>
-        <w:t>artificial neural networks</w:t>
-      </w:r>
-      <w:r>
-        <w:rPr>
-          <w:rFonts w:ascii="Calibri" w:hAnsi="Calibri" w:cs="Calibri"/>
-        </w:rPr>
-        <w:t xml:space="preserve"> and</w:t>
+        <w:t xml:space="preserve"> image and audio processing, artificial neural networks and</w:t>
       </w:r>
       <w:r>
         <w:rPr>
@@ -3391,11 +3846,11 @@
       <w:pPr>
         <w:pStyle w:val="Heading2"/>
       </w:pPr>
-      <w:bookmarkStart w:id="6" w:name="_Toc84940818"/>
+      <w:bookmarkStart w:id="60" w:name="_Toc84940818"/>
       <w:r>
         <w:t>Machine Learning in Our Daily Lives</w:t>
       </w:r>
-      <w:bookmarkEnd w:id="6"/>
+      <w:bookmarkEnd w:id="60"/>
     </w:p>
     <w:p>
       <w:pPr>
@@ -3514,13 +3969,7 @@
         <w:rPr>
           <w:rFonts w:ascii="Calibri" w:hAnsi="Calibri" w:cs="Calibri"/>
         </w:rPr>
-        <w:t>th</w:t>
-      </w:r>
-      <w:r>
-        <w:rPr>
-          <w:rFonts w:ascii="Calibri" w:hAnsi="Calibri" w:cs="Calibri"/>
-        </w:rPr>
-        <w:t xml:space="preserve">em with </w:t>
+        <w:t xml:space="preserve">them with </w:t>
       </w:r>
       <w:r>
         <w:rPr>
@@ -3670,7 +4119,31 @@
         <w:rPr>
           <w:rFonts w:ascii="Calibri" w:hAnsi="Calibri" w:cs="Calibri"/>
         </w:rPr>
-        <w:t>on</w:t>
+        <w:t xml:space="preserve">on </w:t>
+      </w:r>
+      <w:r>
+        <w:rPr>
+          <w:rFonts w:ascii="Calibri" w:hAnsi="Calibri" w:cs="Calibri"/>
+        </w:rPr>
+        <w:t>market</w:t>
+      </w:r>
+      <w:r>
+        <w:rPr>
+          <w:rFonts w:ascii="Calibri" w:hAnsi="Calibri" w:cs="Calibri"/>
+        </w:rPr>
+        <w:t>s and market behaviour</w:t>
+      </w:r>
+      <w:r>
+        <w:rPr>
+          <w:rFonts w:ascii="Calibri" w:hAnsi="Calibri" w:cs="Calibri"/>
+        </w:rPr>
+        <w:t xml:space="preserve">. Production departments will have </w:t>
+      </w:r>
+      <w:r>
+        <w:rPr>
+          <w:rFonts w:ascii="Calibri" w:hAnsi="Calibri" w:cs="Calibri"/>
+        </w:rPr>
+        <w:t>greater amounts of</w:t>
       </w:r>
       <w:r>
         <w:rPr>
@@ -3682,25 +4155,13 @@
         <w:rPr>
           <w:rFonts w:ascii="Calibri" w:hAnsi="Calibri" w:cs="Calibri"/>
         </w:rPr>
-        <w:t>market</w:t>
-      </w:r>
-      <w:r>
-        <w:rPr>
-          <w:rFonts w:ascii="Calibri" w:hAnsi="Calibri" w:cs="Calibri"/>
-        </w:rPr>
-        <w:t>s and market behaviour</w:t>
-      </w:r>
-      <w:r>
-        <w:rPr>
-          <w:rFonts w:ascii="Calibri" w:hAnsi="Calibri" w:cs="Calibri"/>
-        </w:rPr>
-        <w:t xml:space="preserve">. Production departments will have </w:t>
-      </w:r>
-      <w:r>
-        <w:rPr>
-          <w:rFonts w:ascii="Calibri" w:hAnsi="Calibri" w:cs="Calibri"/>
-        </w:rPr>
-        <w:t>greater amounts of</w:t>
+        <w:t>technical data</w:t>
+      </w:r>
+      <w:r>
+        <w:rPr>
+          <w:rFonts w:ascii="Calibri" w:hAnsi="Calibri" w:cs="Calibri"/>
+        </w:rPr>
+        <w:t xml:space="preserve"> available to them</w:t>
       </w:r>
       <w:r>
         <w:rPr>
@@ -3712,31 +4173,7 @@
         <w:rPr>
           <w:rFonts w:ascii="Calibri" w:hAnsi="Calibri" w:cs="Calibri"/>
         </w:rPr>
-        <w:t>technical data</w:t>
-      </w:r>
-      <w:r>
-        <w:rPr>
-          <w:rFonts w:ascii="Calibri" w:hAnsi="Calibri" w:cs="Calibri"/>
-        </w:rPr>
-        <w:t xml:space="preserve"> available to them</w:t>
-      </w:r>
-      <w:r>
-        <w:rPr>
-          <w:rFonts w:ascii="Calibri" w:hAnsi="Calibri" w:cs="Calibri"/>
-        </w:rPr>
-        <w:t xml:space="preserve"> </w:t>
-      </w:r>
-      <w:r>
-        <w:rPr>
-          <w:rFonts w:ascii="Calibri" w:hAnsi="Calibri" w:cs="Calibri"/>
-        </w:rPr>
-        <w:t>concerning</w:t>
-      </w:r>
-      <w:r>
-        <w:rPr>
-          <w:rFonts w:ascii="Calibri" w:hAnsi="Calibri" w:cs="Calibri"/>
-        </w:rPr>
-        <w:t xml:space="preserve"> </w:t>
+        <w:t xml:space="preserve">concerning </w:t>
       </w:r>
       <w:r>
         <w:rPr>
@@ -3772,13 +4209,7 @@
         <w:rPr>
           <w:rFonts w:ascii="Calibri" w:hAnsi="Calibri" w:cs="Calibri"/>
         </w:rPr>
-        <w:t>enable</w:t>
-      </w:r>
-      <w:r>
-        <w:rPr>
-          <w:rFonts w:ascii="Calibri" w:hAnsi="Calibri" w:cs="Calibri"/>
-        </w:rPr>
-        <w:t xml:space="preserve"> </w:t>
+        <w:t xml:space="preserve">enable </w:t>
       </w:r>
       <w:r>
         <w:rPr>
@@ -4200,11 +4631,11 @@
       <w:pPr>
         <w:pStyle w:val="Heading2"/>
       </w:pPr>
-      <w:bookmarkStart w:id="7" w:name="_Toc84940819"/>
+      <w:bookmarkStart w:id="61" w:name="_Toc84940819"/>
       <w:r>
         <w:t>Our Relationship with Machine Learning</w:t>
       </w:r>
-      <w:bookmarkEnd w:id="7"/>
+      <w:bookmarkEnd w:id="61"/>
     </w:p>
     <w:p>
       <w:pPr>
@@ -5121,18 +5552,410 @@
     <w:p/>
     <w:p/>
     <w:p/>
+    <w:p>
+      <w:ins w:id="62" w:author="Timothy Prast" w:date="2021-10-14T21:03:00Z">
+        <w:r>
+          <w:rPr>
+            <w:highlight w:val="yellow"/>
+            <w:rPrChange w:id="63" w:author="Timothy Prast" w:date="2021-10-14T21:03:00Z">
+              <w:rPr/>
+            </w:rPrChange>
+          </w:rPr>
+          <w:t xml:space="preserve">References below are the ones cited </w:t>
+        </w:r>
+        <w:r>
+          <w:rPr>
+            <w:highlight w:val="yellow"/>
+            <w:rPrChange w:id="64" w:author="Timothy Prast" w:date="2021-10-14T21:04:00Z">
+              <w:rPr/>
+            </w:rPrChange>
+          </w:rPr>
+          <w:t>in text</w:t>
+        </w:r>
+      </w:ins>
+      <w:ins w:id="65" w:author="Timothy Prast" w:date="2021-10-14T21:04:00Z">
+        <w:r>
+          <w:rPr>
+            <w:highlight w:val="yellow"/>
+            <w:rPrChange w:id="66" w:author="Timothy Prast" w:date="2021-10-14T21:04:00Z">
+              <w:rPr/>
+            </w:rPrChange>
+          </w:rPr>
+          <w:t xml:space="preserve"> – footnotes to be deleted</w:t>
+        </w:r>
+      </w:ins>
+    </w:p>
+    <w:customXmlInsRangeStart w:id="67" w:author="Timothy Prast" w:date="2021-10-14T20:56:00Z"/>
+    <w:bookmarkStart w:id="68" w:name="_Toc85115302" w:displacedByCustomXml="next"/>
+    <w:sdt>
+      <w:sdtPr>
+        <w:rPr>
+          <w:rFonts w:asciiTheme="minorHAnsi" w:eastAsiaTheme="minorEastAsia" w:hAnsiTheme="minorHAnsi" w:cstheme="minorBidi"/>
+          <w:color w:val="auto"/>
+          <w:sz w:val="22"/>
+          <w:szCs w:val="22"/>
+        </w:rPr>
+        <w:id w:val="261420641"/>
+        <w:docPartObj>
+          <w:docPartGallery w:val="Bibliographies"/>
+          <w:docPartUnique/>
+        </w:docPartObj>
+      </w:sdtPr>
+      <w:sdtContent>
+        <w:customXmlInsRangeEnd w:id="67"/>
+        <w:p>
+          <w:pPr>
+            <w:pStyle w:val="Heading1"/>
+            <w:rPr>
+              <w:ins w:id="69" w:author="Timothy Prast" w:date="2021-10-14T20:56:00Z"/>
+            </w:rPr>
+          </w:pPr>
+          <w:ins w:id="70" w:author="Timothy Prast" w:date="2021-10-14T20:56:00Z">
+            <w:r>
+              <w:t>References</w:t>
+            </w:r>
+            <w:bookmarkEnd w:id="68"/>
+          </w:ins>
+        </w:p>
+        <w:customXmlInsRangeStart w:id="71" w:author="Timothy Prast" w:date="2021-10-14T20:56:00Z"/>
+        <w:sdt>
+          <w:sdtPr>
+            <w:id w:val="-573587230"/>
+            <w:bibliography/>
+          </w:sdtPr>
+          <w:sdtContent>
+            <w:customXmlInsRangeEnd w:id="71"/>
+            <w:p>
+              <w:pPr>
+                <w:pStyle w:val="Bibliography"/>
+                <w:rPr>
+                  <w:ins w:id="72" w:author="Timothy Prast" w:date="2021-10-14T20:56:00Z"/>
+                  <w:noProof/>
+                  <w:sz w:val="24"/>
+                  <w:szCs w:val="24"/>
+                </w:rPr>
+              </w:pPr>
+              <w:ins w:id="73" w:author="Timothy Prast" w:date="2021-10-14T20:56:00Z">
+                <w:r>
+                  <w:fldChar w:fldCharType="begin"/>
+                </w:r>
+                <w:r>
+                  <w:instrText xml:space="preserve"> BIBLIOGRAPHY </w:instrText>
+                </w:r>
+                <w:r>
+                  <w:fldChar w:fldCharType="separate"/>
+                </w:r>
+                <w:r>
+                  <w:rPr>
+                    <w:noProof/>
+                  </w:rPr>
+                  <w:t xml:space="preserve">Arroyo, R., 2016. </w:t>
+                </w:r>
+                <w:r>
+                  <w:rPr>
+                    <w:i/>
+                    <w:iCs/>
+                    <w:noProof/>
+                  </w:rPr>
+                  <w:t xml:space="preserve">Research Gate. </w:t>
+                </w:r>
+                <w:r>
+                  <w:rPr>
+                    <w:noProof/>
+                  </w:rPr>
+                  <w:t xml:space="preserve">[Online] </w:t>
+                </w:r>
+                <w:r>
+                  <w:rPr>
+                    <w:noProof/>
+                  </w:rPr>
+                  <w:br/>
+                  <w:t xml:space="preserve">Available at: </w:t>
+                </w:r>
+                <w:r>
+                  <w:rPr>
+                    <w:noProof/>
+                    <w:u w:val="single"/>
+                  </w:rPr>
+                  <w:t>https://www.researchgate.net/profile/Roberto-Arroyo-4/publication/304789242/figure/fig2/AS:380415174037504@1467709453041/Example-cases-of-pixel-wise-segmentation-performed-by-SegNet-on-real-road-scenarios.png</w:t>
+                </w:r>
+                <w:r>
+                  <w:rPr>
+                    <w:noProof/>
+                  </w:rPr>
+                  <w:br/>
+                  <w:t>[Accessed 12 October 2021].</w:t>
+                </w:r>
+              </w:ins>
+            </w:p>
+            <w:p>
+              <w:pPr>
+                <w:pStyle w:val="Bibliography"/>
+                <w:rPr>
+                  <w:ins w:id="74" w:author="Timothy Prast" w:date="2021-10-14T20:56:00Z"/>
+                  <w:noProof/>
+                </w:rPr>
+              </w:pPr>
+              <w:ins w:id="75" w:author="Timothy Prast" w:date="2021-10-14T20:56:00Z">
+                <w:r>
+                  <w:rPr>
+                    <w:noProof/>
+                  </w:rPr>
+                  <w:t xml:space="preserve">IBM, 2021. </w:t>
+                </w:r>
+                <w:r>
+                  <w:rPr>
+                    <w:i/>
+                    <w:iCs/>
+                    <w:noProof/>
+                  </w:rPr>
+                  <w:t xml:space="preserve">Ibm.com. </w:t>
+                </w:r>
+                <w:r>
+                  <w:rPr>
+                    <w:noProof/>
+                  </w:rPr>
+                  <w:t xml:space="preserve">[Online] </w:t>
+                </w:r>
+                <w:r>
+                  <w:rPr>
+                    <w:noProof/>
+                  </w:rPr>
+                  <w:br/>
+                  <w:t xml:space="preserve">Available at: </w:t>
+                </w:r>
+                <w:r>
+                  <w:rPr>
+                    <w:noProof/>
+                    <w:u w:val="single"/>
+                  </w:rPr>
+                  <w:t>https://www.ibm.com/cloud/learn/machine-learning</w:t>
+                </w:r>
+                <w:r>
+                  <w:rPr>
+                    <w:noProof/>
+                  </w:rPr>
+                  <w:br/>
+                  <w:t>[Accessed 12 October 2021].</w:t>
+                </w:r>
+              </w:ins>
+            </w:p>
+            <w:p>
+              <w:pPr>
+                <w:pStyle w:val="Bibliography"/>
+                <w:rPr>
+                  <w:ins w:id="76" w:author="Timothy Prast" w:date="2021-10-14T20:56:00Z"/>
+                  <w:noProof/>
+                </w:rPr>
+              </w:pPr>
+              <w:ins w:id="77" w:author="Timothy Prast" w:date="2021-10-14T20:56:00Z">
+                <w:r>
+                  <w:rPr>
+                    <w:noProof/>
+                  </w:rPr>
+                  <w:t xml:space="preserve">IBM, 2021. </w:t>
+                </w:r>
+                <w:r>
+                  <w:rPr>
+                    <w:i/>
+                    <w:iCs/>
+                    <w:noProof/>
+                  </w:rPr>
+                  <w:t xml:space="preserve">Ibm.com. </w:t>
+                </w:r>
+                <w:r>
+                  <w:rPr>
+                    <w:noProof/>
+                  </w:rPr>
+                  <w:t xml:space="preserve">[Online] </w:t>
+                </w:r>
+                <w:r>
+                  <w:rPr>
+                    <w:noProof/>
+                  </w:rPr>
+                  <w:br/>
+                  <w:t xml:space="preserve">Available at: </w:t>
+                </w:r>
+                <w:r>
+                  <w:rPr>
+                    <w:noProof/>
+                    <w:u w:val="single"/>
+                  </w:rPr>
+                  <w:t>https://www.ibm.com/au-en/cloud/learn/neural-networks</w:t>
+                </w:r>
+                <w:r>
+                  <w:rPr>
+                    <w:noProof/>
+                  </w:rPr>
+                  <w:br/>
+                  <w:t>[Accessed 12 October 2021].</w:t>
+                </w:r>
+              </w:ins>
+            </w:p>
+            <w:p>
+              <w:pPr>
+                <w:pStyle w:val="Bibliography"/>
+                <w:rPr>
+                  <w:ins w:id="78" w:author="Timothy Prast" w:date="2021-10-14T20:56:00Z"/>
+                  <w:noProof/>
+                </w:rPr>
+              </w:pPr>
+              <w:ins w:id="79" w:author="Timothy Prast" w:date="2021-10-14T20:56:00Z">
+                <w:r>
+                  <w:rPr>
+                    <w:noProof/>
+                  </w:rPr>
+                  <w:t xml:space="preserve">IOSR-JCE, 2021. A Critical Conceptual Analysis of Definitions of Aritifical Intelligence as Applicable to Computer Engineering. </w:t>
+                </w:r>
+                <w:r>
+                  <w:rPr>
+                    <w:i/>
+                    <w:iCs/>
+                    <w:noProof/>
+                  </w:rPr>
+                  <w:t xml:space="preserve">IOSR Journal of Computer Engineering, </w:t>
+                </w:r>
+                <w:r>
+                  <w:rPr>
+                    <w:noProof/>
+                  </w:rPr>
+                  <w:t>16(2), p. 13.</w:t>
+                </w:r>
+              </w:ins>
+            </w:p>
+            <w:p>
+              <w:pPr>
+                <w:pStyle w:val="Bibliography"/>
+                <w:rPr>
+                  <w:ins w:id="80" w:author="Timothy Prast" w:date="2021-10-14T20:56:00Z"/>
+                  <w:noProof/>
+                </w:rPr>
+              </w:pPr>
+              <w:ins w:id="81" w:author="Timothy Prast" w:date="2021-10-14T20:56:00Z">
+                <w:r>
+                  <w:rPr>
+                    <w:noProof/>
+                  </w:rPr>
+                  <w:t xml:space="preserve">J, N., H, C. &amp; M, B., 2019. Machine Learning: Applications of Artifical Intelligence to Imaging and Diagnosis. </w:t>
+                </w:r>
+                <w:r>
+                  <w:rPr>
+                    <w:i/>
+                    <w:iCs/>
+                    <w:noProof/>
+                  </w:rPr>
+                  <w:t xml:space="preserve">Biophysical Reviews, </w:t>
+                </w:r>
+                <w:r>
+                  <w:rPr>
+                    <w:noProof/>
+                  </w:rPr>
+                  <w:t>11(1), pp. 111-118.</w:t>
+                </w:r>
+              </w:ins>
+            </w:p>
+            <w:p>
+              <w:pPr>
+                <w:pStyle w:val="Bibliography"/>
+                <w:rPr>
+                  <w:ins w:id="82" w:author="Timothy Prast" w:date="2021-10-14T20:56:00Z"/>
+                  <w:noProof/>
+                </w:rPr>
+              </w:pPr>
+              <w:ins w:id="83" w:author="Timothy Prast" w:date="2021-10-14T20:56:00Z">
+                <w:r>
+                  <w:rPr>
+                    <w:noProof/>
+                  </w:rPr>
+                  <w:t xml:space="preserve">Marius, H., 2021. </w:t>
+                </w:r>
+                <w:r>
+                  <w:rPr>
+                    <w:i/>
+                    <w:iCs/>
+                    <w:noProof/>
+                  </w:rPr>
+                  <w:t xml:space="preserve">Toward Data Science. </w:t>
+                </w:r>
+                <w:r>
+                  <w:rPr>
+                    <w:noProof/>
+                  </w:rPr>
+                  <w:t xml:space="preserve">[Online] </w:t>
+                </w:r>
+                <w:r>
+                  <w:rPr>
+                    <w:noProof/>
+                  </w:rPr>
+                  <w:br/>
+                  <w:t xml:space="preserve">Available at: </w:t>
+                </w:r>
+                <w:r>
+                  <w:rPr>
+                    <w:noProof/>
+                    <w:u w:val="single"/>
+                  </w:rPr>
+                  <w:t>https://towardsdatascience.com/overview-state-of-the-art-machine-learning-algorithms-per-discipline-per-task-c1a16a66b8bb</w:t>
+                </w:r>
+                <w:r>
+                  <w:rPr>
+                    <w:noProof/>
+                  </w:rPr>
+                  <w:br/>
+                  <w:t>[Accessed 12 October 2021].</w:t>
+                </w:r>
+              </w:ins>
+            </w:p>
+            <w:p>
+              <w:pPr>
+                <w:rPr>
+                  <w:ins w:id="84" w:author="Timothy Prast" w:date="2021-10-14T20:56:00Z"/>
+                </w:rPr>
+              </w:pPr>
+              <w:ins w:id="85" w:author="Timothy Prast" w:date="2021-10-14T20:56:00Z">
+                <w:r>
+                  <w:rPr>
+                    <w:b/>
+                    <w:bCs/>
+                    <w:noProof/>
+                  </w:rPr>
+                  <w:fldChar w:fldCharType="end"/>
+                </w:r>
+              </w:ins>
+            </w:p>
+            <w:customXmlInsRangeStart w:id="86" w:author="Timothy Prast" w:date="2021-10-14T20:56:00Z"/>
+          </w:sdtContent>
+        </w:sdt>
+        <w:customXmlInsRangeEnd w:id="86"/>
+        <w:customXmlInsRangeStart w:id="87" w:author="Timothy Prast" w:date="2021-10-14T20:56:00Z"/>
+      </w:sdtContent>
+    </w:sdt>
+    <w:customXmlInsRangeEnd w:id="87"/>
     <w:p/>
-    <w:p/>
+    <w:p>
+      <w:pPr>
+        <w:rPr>
+          <w:ins w:id="88" w:author="Timothy Prast" w:date="2021-10-14T20:56:00Z"/>
+        </w:rPr>
+      </w:pPr>
+    </w:p>
+    <w:p>
+      <w:pPr>
+        <w:rPr>
+          <w:ins w:id="89" w:author="Timothy Prast" w:date="2021-10-14T20:56:00Z"/>
+        </w:rPr>
+      </w:pPr>
+    </w:p>
     <w:p/>
     <w:p>
       <w:pPr>
         <w:pStyle w:val="Heading2"/>
       </w:pPr>
-      <w:bookmarkStart w:id="8" w:name="_Toc84940820"/>
+      <w:bookmarkStart w:id="90" w:name="_Toc84940820"/>
       <w:r>
         <w:t>References</w:t>
       </w:r>
-      <w:bookmarkEnd w:id="8"/>
+      <w:bookmarkEnd w:id="90"/>
       <w:r>
         <w:t xml:space="preserve"> </w:t>
       </w:r>
@@ -5744,44 +6567,47 @@
       <w:pPr>
         <w:pStyle w:val="FootnoteText"/>
         <w:rPr>
+          <w:del w:id="10" w:author="Timothy Prast" w:date="2021-10-14T20:59:00Z"/>
           <w:lang w:val="en-US"/>
         </w:rPr>
       </w:pPr>
-      <w:r>
-        <w:rPr>
-          <w:rStyle w:val="FootnoteReference"/>
-        </w:rPr>
-        <w:footnoteRef/>
-      </w:r>
-      <w:r>
-        <w:t xml:space="preserve"> </w:t>
-      </w:r>
-      <w:r>
-        <w:rPr>
-          <w:rFonts w:ascii="Open Sans" w:hAnsi="Open Sans" w:cs="Open Sans"/>
-          <w:color w:val="000000"/>
-          <w:shd w:val="clear" w:color="auto" w:fill="FFFFFF"/>
-        </w:rPr>
-        <w:t>Nichols, J., Herbert Chan, H. and Baker, M., 2019. Machine learning: applications of artificial intelligence to imaging and diagnosis. </w:t>
-      </w:r>
-      <w:r>
-        <w:rPr>
-          <w:rFonts w:ascii="Open Sans" w:hAnsi="Open Sans" w:cs="Open Sans"/>
-          <w:i/>
-          <w:iCs/>
-          <w:color w:val="000000"/>
-          <w:shd w:val="clear" w:color="auto" w:fill="FFFFFF"/>
-        </w:rPr>
-        <w:t>Biophysical Reviews</w:t>
-      </w:r>
-      <w:r>
-        <w:rPr>
-          <w:rFonts w:ascii="Open Sans" w:hAnsi="Open Sans" w:cs="Open Sans"/>
-          <w:color w:val="000000"/>
-          <w:shd w:val="clear" w:color="auto" w:fill="FFFFFF"/>
-        </w:rPr>
-        <w:t>, [online] 111-118(11). Available at: &lt;https://www.ncbi.nlm.nih.gov/pmc/articles/PMC6381354/&gt; [Accessed 12 October 2021].</w:t>
-      </w:r>
+      <w:del w:id="11" w:author="Timothy Prast" w:date="2021-10-14T20:59:00Z">
+        <w:r>
+          <w:rPr>
+            <w:rStyle w:val="FootnoteReference"/>
+          </w:rPr>
+          <w:footnoteRef/>
+        </w:r>
+        <w:r>
+          <w:delText xml:space="preserve"> </w:delText>
+        </w:r>
+        <w:r>
+          <w:rPr>
+            <w:rFonts w:ascii="Open Sans" w:hAnsi="Open Sans" w:cs="Open Sans"/>
+            <w:color w:val="000000"/>
+            <w:shd w:val="clear" w:color="auto" w:fill="FFFFFF"/>
+          </w:rPr>
+          <w:delText>Nichols, J., Herbert Chan, H. and Baker, M., 2019. Machine learning: applications of artificial intelligence to imaging and diagnosis. </w:delText>
+        </w:r>
+        <w:r>
+          <w:rPr>
+            <w:rFonts w:ascii="Open Sans" w:hAnsi="Open Sans" w:cs="Open Sans"/>
+            <w:i/>
+            <w:iCs/>
+            <w:color w:val="000000"/>
+            <w:shd w:val="clear" w:color="auto" w:fill="FFFFFF"/>
+          </w:rPr>
+          <w:delText>Biophysical Reviews</w:delText>
+        </w:r>
+        <w:r>
+          <w:rPr>
+            <w:rFonts w:ascii="Open Sans" w:hAnsi="Open Sans" w:cs="Open Sans"/>
+            <w:color w:val="000000"/>
+            <w:shd w:val="clear" w:color="auto" w:fill="FFFFFF"/>
+          </w:rPr>
+          <w:delText>, [online] 111-118(11). Available at: &lt;https://www.ncbi.nlm.nih.gov/pmc/articles/PMC6381354/&gt; [Accessed 12 October 2021].</w:delText>
+        </w:r>
+      </w:del>
     </w:p>
   </w:footnote>
   <w:footnote w:id="2">
@@ -5789,36 +6615,39 @@
       <w:pPr>
         <w:pStyle w:val="FootnoteText"/>
         <w:rPr>
+          <w:del w:id="18" w:author="Timothy Prast" w:date="2021-10-14T20:58:00Z"/>
           <w:lang w:val="en-US"/>
         </w:rPr>
       </w:pPr>
-      <w:r>
-        <w:rPr>
-          <w:rStyle w:val="FootnoteReference"/>
-        </w:rPr>
-        <w:footnoteRef/>
-      </w:r>
-      <w:r>
-        <w:t xml:space="preserve"> </w:t>
-      </w:r>
-      <w:r>
-        <w:rPr>
-          <w:rFonts w:ascii="Open Sans" w:hAnsi="Open Sans" w:cs="Open Sans"/>
-          <w:i/>
-          <w:iCs/>
-          <w:color w:val="000000"/>
-          <w:shd w:val="clear" w:color="auto" w:fill="FFFFFF"/>
-        </w:rPr>
-        <w:t>IOSR Journal of Computer Engineering (IOSR-JCE)</w:t>
-      </w:r>
-      <w:r>
-        <w:rPr>
-          <w:rFonts w:ascii="Open Sans" w:hAnsi="Open Sans" w:cs="Open Sans"/>
-          <w:color w:val="000000"/>
-          <w:shd w:val="clear" w:color="auto" w:fill="FFFFFF"/>
-        </w:rPr>
-        <w:t>, 2021. A Critical Conceptual Analysis of Definitions of Artificial Intelligence as Applicable to Computer Engineering. 16(2), p.13.</w:t>
-      </w:r>
+      <w:del w:id="19" w:author="Timothy Prast" w:date="2021-10-14T20:58:00Z">
+        <w:r>
+          <w:rPr>
+            <w:rStyle w:val="FootnoteReference"/>
+          </w:rPr>
+          <w:footnoteRef/>
+        </w:r>
+        <w:r>
+          <w:delText xml:space="preserve"> </w:delText>
+        </w:r>
+        <w:r>
+          <w:rPr>
+            <w:rFonts w:ascii="Open Sans" w:hAnsi="Open Sans" w:cs="Open Sans"/>
+            <w:i/>
+            <w:iCs/>
+            <w:color w:val="000000"/>
+            <w:shd w:val="clear" w:color="auto" w:fill="FFFFFF"/>
+          </w:rPr>
+          <w:delText>IOSR Journal of Computer Engineering (IOSR-JCE)</w:delText>
+        </w:r>
+        <w:r>
+          <w:rPr>
+            <w:rFonts w:ascii="Open Sans" w:hAnsi="Open Sans" w:cs="Open Sans"/>
+            <w:color w:val="000000"/>
+            <w:shd w:val="clear" w:color="auto" w:fill="FFFFFF"/>
+          </w:rPr>
+          <w:delText>, 2021. A Critical Conceptual Analysis of Definitions of Artificial Intelligence as Applicable to Computer Engineering. 16(2), p.13.</w:delText>
+        </w:r>
+      </w:del>
     </w:p>
   </w:footnote>
   <w:footnote w:id="3">
@@ -5826,44 +6655,47 @@
       <w:pPr>
         <w:pStyle w:val="FootnoteText"/>
         <w:rPr>
+          <w:del w:id="27" w:author="Timothy Prast" w:date="2021-10-14T20:58:00Z"/>
           <w:lang w:val="en-US"/>
         </w:rPr>
       </w:pPr>
-      <w:r>
-        <w:rPr>
-          <w:rStyle w:val="FootnoteReference"/>
-        </w:rPr>
-        <w:footnoteRef/>
-      </w:r>
-      <w:r>
-        <w:t xml:space="preserve"> </w:t>
-      </w:r>
-      <w:r>
-        <w:rPr>
-          <w:rFonts w:ascii="Open Sans" w:hAnsi="Open Sans" w:cs="Open Sans"/>
-          <w:color w:val="000000"/>
-          <w:shd w:val="clear" w:color="auto" w:fill="FFFFFF"/>
-        </w:rPr>
-        <w:t>Education, I., 2021. </w:t>
-      </w:r>
-      <w:r>
-        <w:rPr>
-          <w:rFonts w:ascii="Open Sans" w:hAnsi="Open Sans" w:cs="Open Sans"/>
-          <w:i/>
-          <w:iCs/>
-          <w:color w:val="000000"/>
-          <w:shd w:val="clear" w:color="auto" w:fill="FFFFFF"/>
-        </w:rPr>
-        <w:t>What is Machine Learning?</w:t>
-      </w:r>
-      <w:r>
-        <w:rPr>
-          <w:rFonts w:ascii="Open Sans" w:hAnsi="Open Sans" w:cs="Open Sans"/>
-          <w:color w:val="000000"/>
-          <w:shd w:val="clear" w:color="auto" w:fill="FFFFFF"/>
-        </w:rPr>
-        <w:t>. [online] Ibm.com. Available at: &lt;https://www.ibm.com/cloud/learn/machine-learning&gt; [Accessed 12 October 2021].</w:t>
-      </w:r>
+      <w:del w:id="28" w:author="Timothy Prast" w:date="2021-10-14T20:58:00Z">
+        <w:r>
+          <w:rPr>
+            <w:rStyle w:val="FootnoteReference"/>
+          </w:rPr>
+          <w:footnoteRef/>
+        </w:r>
+        <w:r>
+          <w:delText xml:space="preserve"> </w:delText>
+        </w:r>
+        <w:r>
+          <w:rPr>
+            <w:rFonts w:ascii="Open Sans" w:hAnsi="Open Sans" w:cs="Open Sans"/>
+            <w:color w:val="000000"/>
+            <w:shd w:val="clear" w:color="auto" w:fill="FFFFFF"/>
+          </w:rPr>
+          <w:delText>Education, I., 2021. </w:delText>
+        </w:r>
+        <w:r>
+          <w:rPr>
+            <w:rFonts w:ascii="Open Sans" w:hAnsi="Open Sans" w:cs="Open Sans"/>
+            <w:i/>
+            <w:iCs/>
+            <w:color w:val="000000"/>
+            <w:shd w:val="clear" w:color="auto" w:fill="FFFFFF"/>
+          </w:rPr>
+          <w:delText>What is Machine Learning?</w:delText>
+        </w:r>
+        <w:r>
+          <w:rPr>
+            <w:rFonts w:ascii="Open Sans" w:hAnsi="Open Sans" w:cs="Open Sans"/>
+            <w:color w:val="000000"/>
+            <w:shd w:val="clear" w:color="auto" w:fill="FFFFFF"/>
+          </w:rPr>
+          <w:delText>. [online] Ibm.com. Available at: &lt;https://www.ibm.com/cloud/learn/machine-learning&gt; [Accessed 12 October 2021].</w:delText>
+        </w:r>
+      </w:del>
     </w:p>
   </w:footnote>
   <w:footnote w:id="4">
@@ -5874,41 +6706,43 @@
           <w:lang w:val="en-US"/>
         </w:rPr>
       </w:pPr>
-      <w:r>
-        <w:rPr>
-          <w:rStyle w:val="FootnoteReference"/>
-        </w:rPr>
-        <w:footnoteRef/>
-      </w:r>
-      <w:r>
-        <w:t xml:space="preserve"> </w:t>
-      </w:r>
-      <w:r>
-        <w:rPr>
-          <w:rFonts w:ascii="Open Sans" w:hAnsi="Open Sans" w:cs="Open Sans"/>
-          <w:color w:val="000000"/>
-          <w:shd w:val="clear" w:color="auto" w:fill="FFFFFF"/>
-        </w:rPr>
-        <w:t>Ibm.com. 2021. </w:t>
-      </w:r>
-      <w:r>
-        <w:rPr>
-          <w:rFonts w:ascii="Open Sans" w:hAnsi="Open Sans" w:cs="Open Sans"/>
-          <w:i/>
-          <w:iCs/>
-          <w:color w:val="000000"/>
-          <w:shd w:val="clear" w:color="auto" w:fill="FFFFFF"/>
-        </w:rPr>
-        <w:t>What are Neural Networks?</w:t>
-      </w:r>
-      <w:r>
-        <w:rPr>
-          <w:rFonts w:ascii="Open Sans" w:hAnsi="Open Sans" w:cs="Open Sans"/>
-          <w:color w:val="000000"/>
-          <w:shd w:val="clear" w:color="auto" w:fill="FFFFFF"/>
-        </w:rPr>
-        <w:t>. [online] Available at: &lt;https://www.ibm.com/au-en/cloud/learn/neural-networks&gt; [Accessed 12 October 2021].</w:t>
-      </w:r>
+      <w:del w:id="29" w:author="Timothy Prast" w:date="2021-10-14T21:01:00Z">
+        <w:r>
+          <w:rPr>
+            <w:rStyle w:val="FootnoteReference"/>
+          </w:rPr>
+          <w:footnoteRef/>
+        </w:r>
+        <w:r>
+          <w:delText xml:space="preserve"> </w:delText>
+        </w:r>
+        <w:r>
+          <w:rPr>
+            <w:rFonts w:ascii="Open Sans" w:hAnsi="Open Sans" w:cs="Open Sans"/>
+            <w:color w:val="000000"/>
+            <w:shd w:val="clear" w:color="auto" w:fill="FFFFFF"/>
+          </w:rPr>
+          <w:delText>Ibm.com. 2021. </w:delText>
+        </w:r>
+        <w:r>
+          <w:rPr>
+            <w:rFonts w:ascii="Open Sans" w:hAnsi="Open Sans" w:cs="Open Sans"/>
+            <w:i/>
+            <w:iCs/>
+            <w:color w:val="000000"/>
+            <w:shd w:val="clear" w:color="auto" w:fill="FFFFFF"/>
+          </w:rPr>
+          <w:delText>What are Neural Networks?</w:delText>
+        </w:r>
+        <w:r>
+          <w:rPr>
+            <w:rFonts w:ascii="Open Sans" w:hAnsi="Open Sans" w:cs="Open Sans"/>
+            <w:color w:val="000000"/>
+            <w:shd w:val="clear" w:color="auto" w:fill="FFFFFF"/>
+          </w:rPr>
+          <w:delText>. [online] Available at: &lt;https://www.ibm.com/au-en/cloud/learn/neural-networks&gt; [Accessed 12 October 2021].</w:delText>
+        </w:r>
+      </w:del>
     </w:p>
   </w:footnote>
   <w:footnote w:id="5">
@@ -5916,44 +6750,47 @@
       <w:pPr>
         <w:pStyle w:val="FootnoteText"/>
         <w:rPr>
+          <w:del w:id="37" w:author="Timothy Prast" w:date="2021-10-14T21:02:00Z"/>
           <w:lang w:val="en-US"/>
         </w:rPr>
       </w:pPr>
-      <w:r>
-        <w:rPr>
-          <w:rStyle w:val="FootnoteReference"/>
-        </w:rPr>
-        <w:footnoteRef/>
-      </w:r>
-      <w:r>
-        <w:t xml:space="preserve"> </w:t>
-      </w:r>
-      <w:r>
-        <w:rPr>
-          <w:rFonts w:cstheme="minorHAnsi"/>
-          <w:color w:val="000000"/>
-          <w:shd w:val="clear" w:color="auto" w:fill="FFFFFF"/>
-        </w:rPr>
-        <w:t>Medium. 2021. </w:t>
-      </w:r>
-      <w:r>
-        <w:rPr>
-          <w:rFonts w:cstheme="minorHAnsi"/>
-          <w:i/>
-          <w:iCs/>
-          <w:color w:val="000000"/>
-          <w:shd w:val="clear" w:color="auto" w:fill="FFFFFF"/>
-        </w:rPr>
-        <w:t>Overview: State-of-the-Art Machine Learning Algorithms per Discipline &amp; per Task</w:t>
-      </w:r>
-      <w:r>
-        <w:rPr>
-          <w:rFonts w:cstheme="minorHAnsi"/>
-          <w:color w:val="000000"/>
-          <w:shd w:val="clear" w:color="auto" w:fill="FFFFFF"/>
-        </w:rPr>
-        <w:t>. [online] Available at: &lt;https://towardsdatascience.com/overview-state-of-the-art-machine-learning-algorithms-per-discipline-per-task-c1a16a66b8bb&gt; [Accessed 12 October 2021].</w:t>
-      </w:r>
+      <w:del w:id="38" w:author="Timothy Prast" w:date="2021-10-14T21:02:00Z">
+        <w:r>
+          <w:rPr>
+            <w:rStyle w:val="FootnoteReference"/>
+          </w:rPr>
+          <w:footnoteRef/>
+        </w:r>
+        <w:r>
+          <w:delText xml:space="preserve"> </w:delText>
+        </w:r>
+        <w:r>
+          <w:rPr>
+            <w:rFonts w:cstheme="minorHAnsi"/>
+            <w:color w:val="000000"/>
+            <w:shd w:val="clear" w:color="auto" w:fill="FFFFFF"/>
+          </w:rPr>
+          <w:delText>Medium. 2021. </w:delText>
+        </w:r>
+        <w:r>
+          <w:rPr>
+            <w:rFonts w:cstheme="minorHAnsi"/>
+            <w:i/>
+            <w:iCs/>
+            <w:color w:val="000000"/>
+            <w:shd w:val="clear" w:color="auto" w:fill="FFFFFF"/>
+          </w:rPr>
+          <w:delText>Overview: State-of-the-Art Machine Learning Algorithms per Discipline &amp; per Task</w:delText>
+        </w:r>
+        <w:r>
+          <w:rPr>
+            <w:rFonts w:cstheme="minorHAnsi"/>
+            <w:color w:val="000000"/>
+            <w:shd w:val="clear" w:color="auto" w:fill="FFFFFF"/>
+          </w:rPr>
+          <w:delText>. [online] Available at: &lt;https://towardsdatascience.com/overview-state-of-the-art-machine-learning-algorithms-per-discipline-per-task-c1a16a66b8bb&gt; [Accessed 12 October 2021].</w:delText>
+        </w:r>
+      </w:del>
     </w:p>
   </w:footnote>
   <w:footnote w:id="6">
@@ -5961,45 +6798,48 @@
       <w:pPr>
         <w:pStyle w:val="FootnoteText"/>
         <w:rPr>
+          <w:del w:id="50" w:author="Timothy Prast" w:date="2021-10-14T21:02:00Z"/>
           <w:rFonts w:cstheme="minorHAnsi"/>
           <w:lang w:val="en-US"/>
         </w:rPr>
       </w:pPr>
-      <w:r>
-        <w:rPr>
-          <w:rStyle w:val="FootnoteReference"/>
-        </w:rPr>
-        <w:footnoteRef/>
-      </w:r>
-      <w:r>
-        <w:t xml:space="preserve"> </w:t>
-      </w:r>
-      <w:r>
-        <w:rPr>
-          <w:rFonts w:cstheme="minorHAnsi"/>
-          <w:color w:val="000000"/>
-          <w:shd w:val="clear" w:color="auto" w:fill="FFFFFF"/>
-        </w:rPr>
-        <w:t>Medium. 2021. </w:t>
-      </w:r>
-      <w:r>
-        <w:rPr>
-          <w:rFonts w:cstheme="minorHAnsi"/>
-          <w:i/>
-          <w:iCs/>
-          <w:color w:val="000000"/>
-          <w:shd w:val="clear" w:color="auto" w:fill="FFFFFF"/>
-        </w:rPr>
-        <w:t>Overview: State-of-the-Art Machine Learning Algorithms per Discipline &amp; per Task</w:t>
-      </w:r>
-      <w:r>
-        <w:rPr>
-          <w:rFonts w:cstheme="minorHAnsi"/>
-          <w:color w:val="000000"/>
-          <w:shd w:val="clear" w:color="auto" w:fill="FFFFFF"/>
-        </w:rPr>
-        <w:t>. [online] Available at: &lt;https://towardsdatascience.com/overview-state-of-the-art-machine-learning-algorithms-per-discipline-per-task-c1a16a66b8bb&gt; [Accessed 12 October 2021].</w:t>
-      </w:r>
+      <w:del w:id="51" w:author="Timothy Prast" w:date="2021-10-14T21:02:00Z">
+        <w:r>
+          <w:rPr>
+            <w:rStyle w:val="FootnoteReference"/>
+          </w:rPr>
+          <w:footnoteRef/>
+        </w:r>
+        <w:r>
+          <w:delText xml:space="preserve"> </w:delText>
+        </w:r>
+        <w:r>
+          <w:rPr>
+            <w:rFonts w:cstheme="minorHAnsi"/>
+            <w:color w:val="000000"/>
+            <w:shd w:val="clear" w:color="auto" w:fill="FFFFFF"/>
+          </w:rPr>
+          <w:delText>Medium. 2021. </w:delText>
+        </w:r>
+        <w:r>
+          <w:rPr>
+            <w:rFonts w:cstheme="minorHAnsi"/>
+            <w:i/>
+            <w:iCs/>
+            <w:color w:val="000000"/>
+            <w:shd w:val="clear" w:color="auto" w:fill="FFFFFF"/>
+          </w:rPr>
+          <w:delText>Overview: State-of-the-Art Machine Learning Algorithms per Discipline &amp; per Task</w:delText>
+        </w:r>
+        <w:r>
+          <w:rPr>
+            <w:rFonts w:cstheme="minorHAnsi"/>
+            <w:color w:val="000000"/>
+            <w:shd w:val="clear" w:color="auto" w:fill="FFFFFF"/>
+          </w:rPr>
+          <w:delText>. [online] Available at: &lt;https://towardsdatascience.com/overview-state-of-the-art-machine-learning-algorithms-per-discipline-per-task-c1a16a66b8bb&gt; [Accessed 12 October 2021].</w:delText>
+        </w:r>
+      </w:del>
     </w:p>
   </w:footnote>
   <w:footnote w:id="7">
@@ -6007,44 +6847,47 @@
       <w:pPr>
         <w:pStyle w:val="FootnoteText"/>
         <w:rPr>
+          <w:del w:id="58" w:author="Timothy Prast" w:date="2021-10-14T21:03:00Z"/>
           <w:lang w:val="en-US"/>
         </w:rPr>
       </w:pPr>
-      <w:r>
-        <w:rPr>
-          <w:rStyle w:val="FootnoteReference"/>
-        </w:rPr>
-        <w:footnoteRef/>
-      </w:r>
-      <w:r>
-        <w:t xml:space="preserve"> </w:t>
-      </w:r>
-      <w:r>
-        <w:rPr>
-          <w:rFonts w:cstheme="minorHAnsi"/>
-          <w:color w:val="000000"/>
-          <w:shd w:val="clear" w:color="auto" w:fill="FFFFFF"/>
-        </w:rPr>
-        <w:t>Medium. 2021. </w:t>
-      </w:r>
-      <w:r>
-        <w:rPr>
-          <w:rFonts w:cstheme="minorHAnsi"/>
-          <w:i/>
-          <w:iCs/>
-          <w:color w:val="000000"/>
-          <w:shd w:val="clear" w:color="auto" w:fill="FFFFFF"/>
-        </w:rPr>
-        <w:t>Overview: State-of-the-Art Machine Learning Algorithms per Discipline &amp; per Task</w:t>
-      </w:r>
-      <w:r>
-        <w:rPr>
-          <w:rFonts w:cstheme="minorHAnsi"/>
-          <w:color w:val="000000"/>
-          <w:shd w:val="clear" w:color="auto" w:fill="FFFFFF"/>
-        </w:rPr>
-        <w:t>. [online] Available at: &lt;https://towardsdatascience.com/overview-state-of-the-art-machine-learning-algorithms-per-discipline-per-task-c1a16a66b8bb&gt; [Accessed 12 October 2021].</w:t>
-      </w:r>
+      <w:del w:id="59" w:author="Timothy Prast" w:date="2021-10-14T21:03:00Z">
+        <w:r>
+          <w:rPr>
+            <w:rStyle w:val="FootnoteReference"/>
+          </w:rPr>
+          <w:footnoteRef/>
+        </w:r>
+        <w:r>
+          <w:delText xml:space="preserve"> </w:delText>
+        </w:r>
+        <w:r>
+          <w:rPr>
+            <w:rFonts w:cstheme="minorHAnsi"/>
+            <w:color w:val="000000"/>
+            <w:shd w:val="clear" w:color="auto" w:fill="FFFFFF"/>
+          </w:rPr>
+          <w:delText>Medium. 2021. </w:delText>
+        </w:r>
+        <w:r>
+          <w:rPr>
+            <w:rFonts w:cstheme="minorHAnsi"/>
+            <w:i/>
+            <w:iCs/>
+            <w:color w:val="000000"/>
+            <w:shd w:val="clear" w:color="auto" w:fill="FFFFFF"/>
+          </w:rPr>
+          <w:delText>Overview: State-of-the-Art Machine Learning Algorithms per Discipline &amp; per Task</w:delText>
+        </w:r>
+        <w:r>
+          <w:rPr>
+            <w:rFonts w:cstheme="minorHAnsi"/>
+            <w:color w:val="000000"/>
+            <w:shd w:val="clear" w:color="auto" w:fill="FFFFFF"/>
+          </w:rPr>
+          <w:delText>. [online] Available at: &lt;https://towardsdatascience.com/overview-state-of-the-art-machine-learning-algorithms-per-discipline-per-task-c1a16a66b8bb&gt; [Accessed 12 October 2021].</w:delText>
+        </w:r>
+      </w:del>
     </w:p>
   </w:footnote>
 </w:footnotes>
@@ -6054,6 +6897,9 @@
 <w15:people xmlns:wpc="http://schemas.microsoft.com/office/word/2010/wordprocessingCanvas" xmlns:cx="http://schemas.microsoft.com/office/drawing/2014/chartex" xmlns:cx1="http://schemas.microsoft.com/office/drawing/2015/9/8/chartex" xmlns:cx2="http://schemas.microsoft.com/office/drawing/2015/10/21/chartex" xmlns:cx3="http://schemas.microsoft.com/office/drawing/2016/5/9/chartex" xmlns:cx4="http://schemas.microsoft.com/office/drawing/2016/5/10/chartex" xmlns:cx5="http://schemas.microsoft.com/office/drawing/2016/5/11/chartex" xmlns:cx6="http://schemas.microsoft.com/office/drawing/2016/5/12/chartex" xmlns:cx7="http://schemas.microsoft.com/office/drawing/2016/5/13/chartex" xmlns:cx8="http://schemas.microsoft.com/office/drawing/2016/5/14/chartex" xmlns:mc="http://schemas.openxmlformats.org/markup-compatibility/2006" xmlns:aink="http://schemas.microsoft.com/office/drawing/2016/ink" xmlns:am3d="http://schemas.microsoft.com/office/drawing/2017/model3d" xmlns:o="urn:schemas-microsoft-com:office:office" xmlns:r="http://schemas.openxmlformats.org/officeDocument/2006/relationships" xmlns:m="http://schemas.openxmlformats.org/officeDocument/2006/math" xmlns:v="urn:schemas-microsoft-com:vml" xmlns:wp14="http://schemas.microsoft.com/office/word/2010/wordprocessingDrawing" xmlns:wp="http://schemas.openxmlformats.org/drawingml/2006/wordprocessingDrawing" xmlns:w10="urn:schemas-microsoft-com:office:word" xmlns:w="http://schemas.openxmlformats.org/wordprocessingml/2006/main" xmlns:w14="http://schemas.microsoft.com/office/word/2010/wordml" xmlns:w15="http://schemas.microsoft.com/office/word/2012/wordml" xmlns:w16cex="http://schemas.microsoft.com/office/word/2018/wordml/cex" xmlns:w16cid="http://schemas.microsoft.com/office/word/2016/wordml/cid" xmlns:w16="http://schemas.microsoft.com/office/word/2018/wordml" xmlns:w16sdtdh="http://schemas.microsoft.com/office/word/2020/wordml/sdtdatahash" xmlns:w16se="http://schemas.microsoft.com/office/word/2015/wordml/symex" xmlns:wpg="http://schemas.microsoft.com/office/word/2010/wordprocessingGroup" xmlns:wpi="http://schemas.microsoft.com/office/word/2010/wordprocessingInk" xmlns:wne="http://schemas.microsoft.com/office/word/2006/wordml" xmlns:wps="http://schemas.microsoft.com/office/word/2010/wordprocessingShape" mc:Ignorable="w14 w15 w16se w16cid w16 w16cex w16sdtdh wp14">
   <w15:person w15:author="Hugo Hughes">
     <w15:presenceInfo w15:providerId="Windows Live" w15:userId="324ff94ba7fa743c"/>
+  </w15:person>
+  <w15:person w15:author="Timothy Prast">
+    <w15:presenceInfo w15:providerId="None" w15:userId="Timothy Prast"/>
   </w15:person>
 </w15:people>
 </file>
@@ -6741,6 +7587,14 @@
       <w:szCs w:val="20"/>
     </w:rPr>
   </w:style>
+  <w:style w:type="paragraph" w:styleId="Bibliography">
+    <w:name w:val="Bibliography"/>
+    <w:basedOn w:val="Normal"/>
+    <w:next w:val="Normal"/>
+    <w:uiPriority w:val="37"/>
+    <w:unhideWhenUsed/>
+    <w:rsid w:val="00357D21"/>
+  </w:style>
 </w:styles>
 </file>
 
@@ -6960,6 +7814,7 @@
     <w:rsid w:val="002C04DE"/>
     <w:rsid w:val="00AD1DE6"/>
     <w:rsid w:val="00B44B74"/>
+    <w:rsid w:val="00F7028E"/>
   </w:rsids>
   <m:mathPr>
     <m:mathFont m:val="Cambria Math"/>
@@ -7745,7 +8600,135 @@
 </file>
 
 <file path=customXml/item2.xml><?xml version="1.0" encoding="utf-8"?>
-<b:Sources xmlns:b="http://schemas.openxmlformats.org/officeDocument/2006/bibliography" xmlns="http://schemas.openxmlformats.org/officeDocument/2006/bibliography" SelectedStyle="\HarvardAnglia2008OfficeOnline.xsl" StyleName="Harvard - Anglia" Version="2008"/>
+<b:Sources xmlns:b="http://schemas.openxmlformats.org/officeDocument/2006/bibliography" xmlns="http://schemas.openxmlformats.org/officeDocument/2006/bibliography" SelectedStyle="\HarvardAnglia2008OfficeOnline.xsl" StyleName="Harvard - Anglia" Version="2008">
+  <b:Source>
+    <b:Tag>JNi19</b:Tag>
+    <b:SourceType>JournalArticle</b:SourceType>
+    <b:Guid>{A8FEB71C-FF62-4712-B3A9-D61DC5971913}</b:Guid>
+    <b:Title>Machine Learning: Applications of Artifical Intelligence to Imaging and Diagnosis</b:Title>
+    <b:Year>2019</b:Year>
+    <b:URL>https://www.ncbi.nlm.nih.gov/pmc/articles/PMC6381354</b:URL>
+    <b:JournalName>Biophysical Reviews</b:JournalName>
+    <b:Pages>111-118</b:Pages>
+    <b:Volume>11</b:Volume>
+    <b:Issue>1</b:Issue>
+    <b:Author>
+      <b:Author>
+        <b:NameList>
+          <b:Person>
+            <b:Last>J</b:Last>
+            <b:First>Nichols</b:First>
+          </b:Person>
+          <b:Person>
+            <b:Last>H</b:Last>
+            <b:First>Chan</b:First>
+          </b:Person>
+          <b:Person>
+            <b:Last>M</b:Last>
+            <b:First>Baker</b:First>
+          </b:Person>
+        </b:NameList>
+      </b:Author>
+    </b:Author>
+    <b:RefOrder>1</b:RefOrder>
+  </b:Source>
+  <b:Source>
+    <b:Tag>IOS21</b:Tag>
+    <b:SourceType>JournalArticle</b:SourceType>
+    <b:Guid>{BE1873B9-F378-42E5-AF1A-543BD6CFEFDB}</b:Guid>
+    <b:Author>
+      <b:Author>
+        <b:Corporate>IOSR-JCE</b:Corporate>
+      </b:Author>
+    </b:Author>
+    <b:Title>A Critical Conceptual Analysis of Definitions of Aritifical Intelligence as Applicable to Computer Engineering</b:Title>
+    <b:JournalName>IOSR Journal of Computer Engineering</b:JournalName>
+    <b:Year>2021</b:Year>
+    <b:Pages>13</b:Pages>
+    <b:Volume>16</b:Volume>
+    <b:Issue>2</b:Issue>
+    <b:RefOrder>2</b:RefOrder>
+  </b:Source>
+  <b:Source>
+    <b:Tag>IBM21</b:Tag>
+    <b:SourceType>InternetSite</b:SourceType>
+    <b:Guid>{FD13984C-7259-4E08-A059-059E6F1D6DDA}</b:Guid>
+    <b:Author>
+      <b:Author>
+        <b:Corporate>IBM</b:Corporate>
+      </b:Author>
+    </b:Author>
+    <b:Title>Ibm.com</b:Title>
+    <b:Year>2021</b:Year>
+    <b:YearAccessed>2021</b:YearAccessed>
+    <b:MonthAccessed>October</b:MonthAccessed>
+    <b:DayAccessed>12</b:DayAccessed>
+    <b:URL>https://www.ibm.com/cloud/learn/machine-learning</b:URL>
+    <b:RefOrder>3</b:RefOrder>
+  </b:Source>
+  <b:Source>
+    <b:Tag>IBM211</b:Tag>
+    <b:SourceType>InternetSite</b:SourceType>
+    <b:Guid>{D8EFBB9F-7AD4-400D-B8B1-E6186DC3333F}</b:Guid>
+    <b:Author>
+      <b:Author>
+        <b:Corporate>IBM</b:Corporate>
+      </b:Author>
+    </b:Author>
+    <b:Title>Ibm.com</b:Title>
+    <b:Year>2021</b:Year>
+    <b:YearAccessed>2021</b:YearAccessed>
+    <b:MonthAccessed>October</b:MonthAccessed>
+    <b:DayAccessed>12</b:DayAccessed>
+    <b:URL>https://www.ibm.com/au-en/cloud/learn/neural-networks</b:URL>
+    <b:RefOrder>6</b:RefOrder>
+  </b:Source>
+  <b:Source>
+    <b:Tag>Mar21</b:Tag>
+    <b:SourceType>InternetSite</b:SourceType>
+    <b:Guid>{0589E8FD-619A-465F-B0AB-FCE00A51C7A7}</b:Guid>
+    <b:Title>Toward Data Science</b:Title>
+    <b:Year>2021</b:Year>
+    <b:YearAccessed>2021</b:YearAccessed>
+    <b:MonthAccessed>October</b:MonthAccessed>
+    <b:DayAccessed>12</b:DayAccessed>
+    <b:URL>https://towardsdatascience.com/overview-state-of-the-art-machine-learning-algorithms-per-discipline-per-task-c1a16a66b8bb</b:URL>
+    <b:Author>
+      <b:Author>
+        <b:NameList>
+          <b:Person>
+            <b:Last>Marius</b:Last>
+            <b:First>Hucker</b:First>
+          </b:Person>
+        </b:NameList>
+      </b:Author>
+    </b:Author>
+    <b:RefOrder>4</b:RefOrder>
+  </b:Source>
+  <b:Source>
+    <b:Tag>RobND</b:Tag>
+    <b:SourceType>InternetSite</b:SourceType>
+    <b:Guid>{557D65A5-CDE5-47A0-81DC-B1D070826485}</b:Guid>
+    <b:Title>Research Gate</b:Title>
+    <b:Year>2016</b:Year>
+    <b:YearAccessed>2021</b:YearAccessed>
+    <b:MonthAccessed>October</b:MonthAccessed>
+    <b:DayAccessed>12</b:DayAccessed>
+    <b:URL>https://www.researchgate.net/profile/Roberto-Arroyo-4/publication/304789242/figure/fig2/AS:380415174037504@1467709453041/Example-cases-of-pixel-wise-segmentation-performed-by-SegNet-on-real-road-scenarios.png</b:URL>
+    <b:Author>
+      <b:Author>
+        <b:NameList>
+          <b:Person>
+            <b:Last>Arroyo</b:Last>
+            <b:First>Roberto</b:First>
+          </b:Person>
+        </b:NameList>
+      </b:Author>
+    </b:Author>
+    <b:InternetSiteTitle>SegNet</b:InternetSiteTitle>
+    <b:RefOrder>5</b:RefOrder>
+  </b:Source>
+</b:Sources>
 </file>
 
 <file path=customXml/itemProps1.xml><?xml version="1.0" encoding="utf-8"?>
@@ -7757,7 +8740,7 @@
 </file>
 
 <file path=customXml/itemProps2.xml><?xml version="1.0" encoding="utf-8"?>
-<ds:datastoreItem xmlns:ds="http://schemas.openxmlformats.org/officeDocument/2006/customXml" ds:itemID="{11F6BB68-B774-4ECB-93E7-E0D3B6CAE9C7}">
+<ds:datastoreItem xmlns:ds="http://schemas.openxmlformats.org/officeDocument/2006/customXml" ds:itemID="{7FD880AD-41E1-49F9-AE0A-7BBBB5E360F8}">
   <ds:schemaRefs>
     <ds:schemaRef ds:uri="http://schemas.openxmlformats.org/officeDocument/2006/bibliography"/>
   </ds:schemaRefs>

</xml_diff>